<commit_message>
Some user stories and use cases have been added
</commit_message>
<xml_diff>
--- a/Documentation/templateDocumentSprint1.docx
+++ b/Documentation/templateDocumentSprint1.docx
@@ -4,6 +4,7 @@
   <w:body>
     <w:p>
       <w:pPr>
+        <w:jc w:val="both"/>
         <w:rPr>
           <w:rFonts w:ascii="Microsoft Tai Le" w:hAnsi="Microsoft Tai Le" w:cs="Microsoft Tai Le"/>
           <w:sz w:val="36"/>
@@ -19,6 +20,7 @@
     </w:p>
     <w:p>
       <w:pPr>
+        <w:jc w:val="both"/>
         <w:rPr>
           <w:rFonts w:ascii="Microsoft Tai Le" w:hAnsi="Microsoft Tai Le" w:cs="Microsoft Tai Le"/>
         </w:rPr>
@@ -38,6 +40,7 @@
     </w:p>
     <w:p>
       <w:pPr>
+        <w:jc w:val="both"/>
         <w:rPr>
           <w:rFonts w:ascii="Microsoft Tai Le" w:hAnsi="Microsoft Tai Le" w:cs="Microsoft Tai Le"/>
           <w:sz w:val="32"/>
@@ -58,6 +61,7 @@
         <w:tabs>
           <w:tab w:val="right" w:leader="dot" w:pos="9350"/>
         </w:tabs>
+        <w:jc w:val="both"/>
         <w:rPr>
           <w:rFonts w:asciiTheme="minorHAnsi" w:eastAsiaTheme="minorEastAsia" w:hAnsiTheme="minorHAnsi"/>
           <w:b w:val="0"/>
@@ -99,8 +103,6 @@
           </w:rPr>
           <w:t>1. App description</w:t>
         </w:r>
-        <w:bookmarkStart w:id="0" w:name="_GoBack"/>
-        <w:bookmarkEnd w:id="0"/>
         <w:r>
           <w:rPr>
             <w:b w:val="0"/>
@@ -164,6 +166,7 @@
         <w:tabs>
           <w:tab w:val="right" w:leader="dot" w:pos="9350"/>
         </w:tabs>
+        <w:jc w:val="both"/>
         <w:rPr>
           <w:rFonts w:asciiTheme="minorHAnsi" w:eastAsiaTheme="minorEastAsia" w:hAnsiTheme="minorHAnsi"/>
           <w:b w:val="0"/>
@@ -247,6 +250,7 @@
         <w:tabs>
           <w:tab w:val="right" w:leader="dot" w:pos="9350"/>
         </w:tabs>
+        <w:jc w:val="both"/>
         <w:rPr>
           <w:rFonts w:asciiTheme="minorHAnsi" w:eastAsiaTheme="minorEastAsia" w:hAnsiTheme="minorHAnsi"/>
           <w:b w:val="0"/>
@@ -330,6 +334,7 @@
         <w:tabs>
           <w:tab w:val="right" w:leader="dot" w:pos="9350"/>
         </w:tabs>
+        <w:jc w:val="both"/>
         <w:rPr>
           <w:rFonts w:eastAsiaTheme="minorEastAsia"/>
           <w:b w:val="0"/>
@@ -412,6 +417,7 @@
         <w:tabs>
           <w:tab w:val="right" w:leader="dot" w:pos="9350"/>
         </w:tabs>
+        <w:jc w:val="both"/>
         <w:rPr>
           <w:rFonts w:eastAsiaTheme="minorEastAsia"/>
           <w:b w:val="0"/>
@@ -490,6 +496,7 @@
     </w:p>
     <w:p>
       <w:pPr>
+        <w:jc w:val="both"/>
         <w:rPr>
           <w:rFonts w:ascii="Microsoft Tai Le" w:hAnsi="Microsoft Tai Le" w:cs="Microsoft Tai Le"/>
         </w:rPr>
@@ -509,6 +516,7 @@
     </w:p>
     <w:p>
       <w:pPr>
+        <w:jc w:val="both"/>
         <w:rPr>
           <w:rFonts w:ascii="Microsoft Tai Le" w:hAnsi="Microsoft Tai Le" w:cs="Microsoft Tai Le"/>
           <w:sz w:val="32"/>
@@ -525,6 +533,7 @@
     </w:p>
     <w:p>
       <w:pPr>
+        <w:jc w:val="both"/>
         <w:rPr>
           <w:rFonts w:ascii="Microsoft Tai Le" w:hAnsi="Microsoft Tai Le" w:cs="Microsoft Tai Le"/>
         </w:rPr>
@@ -545,11 +554,12 @@
     <w:p>
       <w:pPr>
         <w:pStyle w:val="Heading1"/>
-        <w:rPr>
-          <w:rFonts w:ascii="Microsoft Tai Le" w:hAnsi="Microsoft Tai Le" w:cs="Microsoft Tai Le"/>
-        </w:rPr>
-      </w:pPr>
-      <w:bookmarkStart w:id="1" w:name="_Toc34047720"/>
+        <w:jc w:val="both"/>
+        <w:rPr>
+          <w:rFonts w:ascii="Microsoft Tai Le" w:hAnsi="Microsoft Tai Le" w:cs="Microsoft Tai Le"/>
+        </w:rPr>
+      </w:pPr>
+      <w:bookmarkStart w:id="0" w:name="_Toc34047720"/>
       <w:r>
         <w:rPr>
           <w:rFonts w:ascii="Microsoft Tai Le" w:hAnsi="Microsoft Tai Le" w:cs="Microsoft Tai Le"/>
@@ -557,11 +567,12 @@
         <w:lastRenderedPageBreak/>
         <w:t>1. App description</w:t>
       </w:r>
-      <w:bookmarkEnd w:id="1"/>
+      <w:bookmarkEnd w:id="0"/>
     </w:p>
     <w:p>
       <w:pPr>
         <w:ind w:firstLine="432"/>
+        <w:jc w:val="both"/>
         <w:rPr>
           <w:rFonts w:ascii="Microsoft Tai Le" w:hAnsi="Microsoft Tai Le" w:cs="Microsoft Tai Le"/>
         </w:rPr>
@@ -575,6 +586,7 @@
     </w:p>
     <w:p>
       <w:pPr>
+        <w:jc w:val="both"/>
         <w:rPr>
           <w:rFonts w:ascii="Microsoft Tai Le" w:eastAsiaTheme="majorEastAsia" w:hAnsi="Microsoft Tai Le" w:cs="Microsoft Tai Le"/>
           <w:color w:val="2E74B5" w:themeColor="accent1" w:themeShade="BF"/>
@@ -592,11 +604,12 @@
     <w:p>
       <w:pPr>
         <w:pStyle w:val="Heading1"/>
-        <w:rPr>
-          <w:rFonts w:ascii="Microsoft Tai Le" w:hAnsi="Microsoft Tai Le" w:cs="Microsoft Tai Le"/>
-        </w:rPr>
-      </w:pPr>
-      <w:bookmarkStart w:id="2" w:name="_Toc34047721"/>
+        <w:jc w:val="both"/>
+        <w:rPr>
+          <w:rFonts w:ascii="Microsoft Tai Le" w:hAnsi="Microsoft Tai Le" w:cs="Microsoft Tai Le"/>
+        </w:rPr>
+      </w:pPr>
+      <w:bookmarkStart w:id="1" w:name="_Toc34047721"/>
       <w:r>
         <w:rPr>
           <w:rFonts w:ascii="Microsoft Tai Le" w:hAnsi="Microsoft Tai Le" w:cs="Microsoft Tai Le"/>
@@ -622,11 +635,12 @@
         </w:rPr>
         <w:t xml:space="preserve"> in the web application</w:t>
       </w:r>
-      <w:bookmarkEnd w:id="2"/>
+      <w:bookmarkEnd w:id="1"/>
     </w:p>
     <w:p>
       <w:pPr>
         <w:ind w:firstLine="432"/>
+        <w:jc w:val="both"/>
         <w:rPr>
           <w:rFonts w:ascii="Microsoft Tai Le" w:hAnsi="Microsoft Tai Le" w:cs="Microsoft Tai Le"/>
         </w:rPr>
@@ -641,6 +655,7 @@
     <w:p>
       <w:pPr>
         <w:ind w:firstLine="432"/>
+        <w:jc w:val="both"/>
         <w:rPr>
           <w:rFonts w:ascii="Microsoft Tai Le" w:hAnsi="Microsoft Tai Le" w:cs="Microsoft Tai Le"/>
         </w:rPr>
@@ -654,6 +669,7 @@
     </w:p>
     <w:p>
       <w:pPr>
+        <w:jc w:val="both"/>
         <w:rPr>
           <w:rFonts w:ascii="Microsoft Tai Le" w:eastAsiaTheme="majorEastAsia" w:hAnsi="Microsoft Tai Le" w:cs="Microsoft Tai Le"/>
           <w:color w:val="2E74B5" w:themeColor="accent1" w:themeShade="BF"/>
@@ -671,11 +687,12 @@
     <w:p>
       <w:pPr>
         <w:pStyle w:val="Heading1"/>
-        <w:rPr>
-          <w:rFonts w:ascii="Microsoft Tai Le" w:hAnsi="Microsoft Tai Le" w:cs="Microsoft Tai Le"/>
-        </w:rPr>
-      </w:pPr>
-      <w:bookmarkStart w:id="3" w:name="_Toc34047722"/>
+        <w:jc w:val="both"/>
+        <w:rPr>
+          <w:rFonts w:ascii="Microsoft Tai Le" w:hAnsi="Microsoft Tai Le" w:cs="Microsoft Tai Le"/>
+        </w:rPr>
+      </w:pPr>
+      <w:bookmarkStart w:id="2" w:name="_Toc34047722"/>
       <w:r>
         <w:rPr>
           <w:rFonts w:ascii="Microsoft Tai Le" w:hAnsi="Microsoft Tai Le" w:cs="Microsoft Tai Le"/>
@@ -683,11 +700,675 @@
         <w:lastRenderedPageBreak/>
         <w:t>3. User stories</w:t>
       </w:r>
-      <w:bookmarkEnd w:id="3"/>
-    </w:p>
+      <w:bookmarkEnd w:id="2"/>
+    </w:p>
+    <w:p>
+      <w:pPr>
+        <w:jc w:val="both"/>
+      </w:pPr>
+    </w:p>
+    <w:tbl>
+      <w:tblPr>
+        <w:tblStyle w:val="TableGrid"/>
+        <w:tblW w:w="0" w:type="auto"/>
+        <w:tblInd w:w="607" w:type="dxa"/>
+        <w:tblLook w:val="04A0" w:firstRow="1" w:lastRow="0" w:firstColumn="1" w:lastColumn="0" w:noHBand="0" w:noVBand="1"/>
+      </w:tblPr>
+      <w:tblGrid>
+        <w:gridCol w:w="1345"/>
+        <w:gridCol w:w="5760"/>
+      </w:tblGrid>
+      <w:tr>
+        <w:trPr>
+          <w:trHeight w:val="432"/>
+        </w:trPr>
+        <w:tc>
+          <w:tcPr>
+            <w:tcW w:w="1345" w:type="dxa"/>
+            <w:vAlign w:val="center"/>
+          </w:tcPr>
+          <w:p>
+            <w:pPr>
+              <w:jc w:val="both"/>
+              <w:rPr>
+                <w:rFonts w:ascii="Microsoft Tai Le" w:hAnsi="Microsoft Tai Le" w:cs="Microsoft Tai Le"/>
+                <w:b/>
+              </w:rPr>
+            </w:pPr>
+            <w:r>
+              <w:rPr>
+                <w:rFonts w:ascii="Microsoft Tai Le" w:hAnsi="Microsoft Tai Le" w:cs="Microsoft Tai Le"/>
+                <w:b/>
+              </w:rPr>
+              <w:t>US 001</w:t>
+            </w:r>
+          </w:p>
+        </w:tc>
+        <w:tc>
+          <w:tcPr>
+            <w:tcW w:w="5760" w:type="dxa"/>
+            <w:vAlign w:val="center"/>
+          </w:tcPr>
+          <w:p>
+            <w:pPr>
+              <w:jc w:val="both"/>
+              <w:rPr>
+                <w:rFonts w:ascii="Microsoft Tai Le" w:hAnsi="Microsoft Tai Le" w:cs="Microsoft Tai Le"/>
+                <w:b/>
+              </w:rPr>
+            </w:pPr>
+            <w:r>
+              <w:rPr>
+                <w:rFonts w:ascii="Microsoft Tai Le" w:hAnsi="Microsoft Tai Le" w:cs="Microsoft Tai Le"/>
+                <w:b/>
+              </w:rPr>
+              <w:t>Pet Adoption</w:t>
+            </w:r>
+          </w:p>
+        </w:tc>
+      </w:tr>
+      <w:tr>
+        <w:trPr>
+          <w:trHeight w:val="1152"/>
+        </w:trPr>
+        <w:tc>
+          <w:tcPr>
+            <w:tcW w:w="7105" w:type="dxa"/>
+            <w:gridSpan w:val="2"/>
+            <w:vAlign w:val="center"/>
+          </w:tcPr>
+          <w:p>
+            <w:pPr>
+              <w:spacing w:line="276" w:lineRule="auto"/>
+              <w:jc w:val="both"/>
+              <w:rPr>
+                <w:rFonts w:ascii="Microsoft Tai Le" w:hAnsi="Microsoft Tai Le" w:cs="Microsoft Tai Le"/>
+              </w:rPr>
+            </w:pPr>
+            <w:r>
+              <w:rPr>
+                <w:rFonts w:ascii="Microsoft Tai Le" w:hAnsi="Microsoft Tai Le" w:cs="Microsoft Tai Le"/>
+              </w:rPr>
+              <w:t>As a user,</w:t>
+            </w:r>
+          </w:p>
+          <w:p>
+            <w:pPr>
+              <w:spacing w:line="276" w:lineRule="auto"/>
+              <w:jc w:val="both"/>
+              <w:rPr>
+                <w:rFonts w:ascii="Microsoft Tai Le" w:hAnsi="Microsoft Tai Le" w:cs="Microsoft Tai Le"/>
+              </w:rPr>
+            </w:pPr>
+            <w:r>
+              <w:rPr>
+                <w:rFonts w:ascii="Microsoft Tai Le" w:hAnsi="Microsoft Tai Le" w:cs="Microsoft Tai Le"/>
+              </w:rPr>
+              <w:t>I want to have access to a list of pets which are available for adoption,</w:t>
+            </w:r>
+          </w:p>
+          <w:p>
+            <w:pPr>
+              <w:spacing w:line="276" w:lineRule="auto"/>
+              <w:jc w:val="both"/>
+              <w:rPr>
+                <w:rFonts w:cs="Microsoft Tai Le"/>
+              </w:rPr>
+            </w:pPr>
+            <w:r>
+              <w:rPr>
+                <w:rFonts w:ascii="Microsoft Tai Le" w:hAnsi="Microsoft Tai Le" w:cs="Microsoft Tai Le"/>
+              </w:rPr>
+              <w:t xml:space="preserve">so that I can adopt one and </w:t>
+            </w:r>
+            <w:r>
+              <w:rPr>
+                <w:rFonts w:ascii="Microsoft Tai Le" w:hAnsi="Microsoft Tai Le" w:cs="Microsoft Tai Le"/>
+              </w:rPr>
+              <w:t>help him/her.</w:t>
+            </w:r>
+          </w:p>
+        </w:tc>
+      </w:tr>
+    </w:tbl>
     <w:p>
       <w:pPr>
         <w:ind w:firstLine="432"/>
+        <w:jc w:val="both"/>
+        <w:rPr>
+          <w:rFonts w:ascii="Microsoft Tai Le" w:hAnsi="Microsoft Tai Le" w:cs="Microsoft Tai Le"/>
+        </w:rPr>
+      </w:pPr>
+    </w:p>
+    <w:tbl>
+      <w:tblPr>
+        <w:tblStyle w:val="TableGrid"/>
+        <w:tblW w:w="0" w:type="auto"/>
+        <w:tblInd w:w="607" w:type="dxa"/>
+        <w:tblLook w:val="04A0" w:firstRow="1" w:lastRow="0" w:firstColumn="1" w:lastColumn="0" w:noHBand="0" w:noVBand="1"/>
+      </w:tblPr>
+      <w:tblGrid>
+        <w:gridCol w:w="1345"/>
+        <w:gridCol w:w="5760"/>
+      </w:tblGrid>
+      <w:tr>
+        <w:trPr>
+          <w:trHeight w:val="432"/>
+        </w:trPr>
+        <w:tc>
+          <w:tcPr>
+            <w:tcW w:w="1345" w:type="dxa"/>
+            <w:vAlign w:val="center"/>
+          </w:tcPr>
+          <w:p>
+            <w:pPr>
+              <w:jc w:val="both"/>
+              <w:rPr>
+                <w:rFonts w:ascii="Microsoft Tai Le" w:hAnsi="Microsoft Tai Le" w:cs="Microsoft Tai Le"/>
+                <w:b/>
+              </w:rPr>
+            </w:pPr>
+            <w:r>
+              <w:rPr>
+                <w:rFonts w:ascii="Microsoft Tai Le" w:hAnsi="Microsoft Tai Le" w:cs="Microsoft Tai Le"/>
+                <w:b/>
+              </w:rPr>
+              <w:t>US 002</w:t>
+            </w:r>
+          </w:p>
+        </w:tc>
+        <w:tc>
+          <w:tcPr>
+            <w:tcW w:w="5760" w:type="dxa"/>
+            <w:vAlign w:val="center"/>
+          </w:tcPr>
+          <w:p>
+            <w:pPr>
+              <w:jc w:val="both"/>
+              <w:rPr>
+                <w:rFonts w:ascii="Microsoft Tai Le" w:hAnsi="Microsoft Tai Le" w:cs="Microsoft Tai Le"/>
+                <w:b/>
+              </w:rPr>
+            </w:pPr>
+            <w:r>
+              <w:rPr>
+                <w:rFonts w:ascii="Microsoft Tai Le" w:hAnsi="Microsoft Tai Le" w:cs="Microsoft Tai Le"/>
+                <w:b/>
+              </w:rPr>
+              <w:t>Intervention planning</w:t>
+            </w:r>
+          </w:p>
+        </w:tc>
+      </w:tr>
+      <w:tr>
+        <w:trPr>
+          <w:trHeight w:val="1152"/>
+        </w:trPr>
+        <w:tc>
+          <w:tcPr>
+            <w:tcW w:w="7105" w:type="dxa"/>
+            <w:gridSpan w:val="2"/>
+            <w:vAlign w:val="center"/>
+          </w:tcPr>
+          <w:p>
+            <w:pPr>
+              <w:spacing w:line="276" w:lineRule="auto"/>
+              <w:jc w:val="both"/>
+              <w:rPr>
+                <w:rFonts w:ascii="Microsoft Tai Le" w:hAnsi="Microsoft Tai Le" w:cs="Microsoft Tai Le"/>
+              </w:rPr>
+            </w:pPr>
+            <w:r>
+              <w:rPr>
+                <w:rFonts w:ascii="Microsoft Tai Le" w:hAnsi="Microsoft Tai Le" w:cs="Microsoft Tai Le"/>
+              </w:rPr>
+              <w:t xml:space="preserve">As a </w:t>
+            </w:r>
+            <w:r>
+              <w:rPr>
+                <w:rFonts w:ascii="Microsoft Tai Le" w:hAnsi="Microsoft Tai Le" w:cs="Microsoft Tai Le"/>
+              </w:rPr>
+              <w:t>vet,</w:t>
+            </w:r>
+          </w:p>
+          <w:p>
+            <w:pPr>
+              <w:spacing w:line="276" w:lineRule="auto"/>
+              <w:jc w:val="both"/>
+              <w:rPr>
+                <w:rFonts w:ascii="Microsoft Tai Le" w:hAnsi="Microsoft Tai Le" w:cs="Microsoft Tai Le"/>
+              </w:rPr>
+            </w:pPr>
+            <w:r>
+              <w:rPr>
+                <w:rFonts w:ascii="Microsoft Tai Le" w:hAnsi="Microsoft Tai Le" w:cs="Microsoft Tai Le"/>
+              </w:rPr>
+              <w:t>I want to have access to a list of my arranged interventions,</w:t>
+            </w:r>
+          </w:p>
+          <w:p>
+            <w:pPr>
+              <w:spacing w:line="276" w:lineRule="auto"/>
+              <w:jc w:val="both"/>
+              <w:rPr>
+                <w:rFonts w:ascii="Microsoft Tai Le" w:hAnsi="Microsoft Tai Le" w:cs="Microsoft Tai Le"/>
+              </w:rPr>
+            </w:pPr>
+            <w:r>
+              <w:rPr>
+                <w:rFonts w:ascii="Microsoft Tai Le" w:hAnsi="Microsoft Tai Le" w:cs="Microsoft Tai Le"/>
+              </w:rPr>
+              <w:t>so that I know what time slots I have available and schedule the next one.</w:t>
+            </w:r>
+          </w:p>
+        </w:tc>
+      </w:tr>
+    </w:tbl>
+    <w:p>
+      <w:pPr>
+        <w:ind w:firstLine="432"/>
+        <w:jc w:val="both"/>
+        <w:rPr>
+          <w:rFonts w:ascii="Microsoft Tai Le" w:hAnsi="Microsoft Tai Le" w:cs="Microsoft Tai Le"/>
+        </w:rPr>
+      </w:pPr>
+    </w:p>
+    <w:tbl>
+      <w:tblPr>
+        <w:tblStyle w:val="TableGrid"/>
+        <w:tblW w:w="0" w:type="auto"/>
+        <w:tblInd w:w="607" w:type="dxa"/>
+        <w:tblLook w:val="04A0" w:firstRow="1" w:lastRow="0" w:firstColumn="1" w:lastColumn="0" w:noHBand="0" w:noVBand="1"/>
+      </w:tblPr>
+      <w:tblGrid>
+        <w:gridCol w:w="1345"/>
+        <w:gridCol w:w="5760"/>
+      </w:tblGrid>
+      <w:tr>
+        <w:trPr>
+          <w:trHeight w:val="432"/>
+        </w:trPr>
+        <w:tc>
+          <w:tcPr>
+            <w:tcW w:w="1345" w:type="dxa"/>
+            <w:vAlign w:val="center"/>
+          </w:tcPr>
+          <w:p>
+            <w:pPr>
+              <w:jc w:val="both"/>
+              <w:rPr>
+                <w:rFonts w:ascii="Microsoft Tai Le" w:hAnsi="Microsoft Tai Le" w:cs="Microsoft Tai Le"/>
+                <w:b/>
+              </w:rPr>
+            </w:pPr>
+            <w:r>
+              <w:rPr>
+                <w:rFonts w:ascii="Microsoft Tai Le" w:hAnsi="Microsoft Tai Le" w:cs="Microsoft Tai Le"/>
+                <w:b/>
+              </w:rPr>
+              <w:t>US 003</w:t>
+            </w:r>
+          </w:p>
+        </w:tc>
+        <w:tc>
+          <w:tcPr>
+            <w:tcW w:w="5760" w:type="dxa"/>
+            <w:vAlign w:val="center"/>
+          </w:tcPr>
+          <w:p>
+            <w:pPr>
+              <w:jc w:val="both"/>
+              <w:rPr>
+                <w:rFonts w:ascii="Microsoft Tai Le" w:hAnsi="Microsoft Tai Le" w:cs="Microsoft Tai Le"/>
+                <w:b/>
+              </w:rPr>
+            </w:pPr>
+            <w:r>
+              <w:rPr>
+                <w:rFonts w:ascii="Microsoft Tai Le" w:hAnsi="Microsoft Tai Le" w:cs="Microsoft Tai Le"/>
+                <w:b/>
+              </w:rPr>
+              <w:t>Trainer selection</w:t>
+            </w:r>
+          </w:p>
+        </w:tc>
+      </w:tr>
+      <w:tr>
+        <w:trPr>
+          <w:trHeight w:val="1152"/>
+        </w:trPr>
+        <w:tc>
+          <w:tcPr>
+            <w:tcW w:w="7105" w:type="dxa"/>
+            <w:gridSpan w:val="2"/>
+            <w:vAlign w:val="center"/>
+          </w:tcPr>
+          <w:p>
+            <w:pPr>
+              <w:spacing w:line="276" w:lineRule="auto"/>
+              <w:jc w:val="both"/>
+              <w:rPr>
+                <w:rFonts w:ascii="Microsoft Tai Le" w:hAnsi="Microsoft Tai Le" w:cs="Microsoft Tai Le"/>
+              </w:rPr>
+            </w:pPr>
+            <w:r>
+              <w:rPr>
+                <w:rFonts w:ascii="Microsoft Tai Le" w:hAnsi="Microsoft Tai Le" w:cs="Microsoft Tai Le"/>
+              </w:rPr>
+              <w:t>As a</w:t>
+            </w:r>
+            <w:r>
+              <w:rPr>
+                <w:rFonts w:ascii="Microsoft Tai Le" w:hAnsi="Microsoft Tai Le" w:cs="Microsoft Tai Le"/>
+              </w:rPr>
+              <w:t>n owner,</w:t>
+            </w:r>
+          </w:p>
+          <w:p>
+            <w:pPr>
+              <w:spacing w:line="276" w:lineRule="auto"/>
+              <w:jc w:val="both"/>
+              <w:rPr>
+                <w:rFonts w:ascii="Microsoft Tai Le" w:hAnsi="Microsoft Tai Le" w:cs="Microsoft Tai Le"/>
+              </w:rPr>
+            </w:pPr>
+            <w:r>
+              <w:rPr>
+                <w:rFonts w:ascii="Microsoft Tai Le" w:hAnsi="Microsoft Tai Le" w:cs="Microsoft Tai Le"/>
+              </w:rPr>
+              <w:t>I want to see the available trainers,</w:t>
+            </w:r>
+          </w:p>
+          <w:p>
+            <w:pPr>
+              <w:spacing w:line="276" w:lineRule="auto"/>
+              <w:jc w:val="both"/>
+              <w:rPr>
+                <w:rFonts w:cs="Microsoft Tai Le"/>
+              </w:rPr>
+            </w:pPr>
+            <w:r>
+              <w:rPr>
+                <w:rFonts w:ascii="Microsoft Tai Le" w:hAnsi="Microsoft Tai Le" w:cs="Microsoft Tai Le"/>
+              </w:rPr>
+              <w:t>so that I can have a variety of them and choose the one that suits my pet the most.</w:t>
+            </w:r>
+          </w:p>
+        </w:tc>
+      </w:tr>
+    </w:tbl>
+    <w:p>
+      <w:pPr>
+        <w:ind w:firstLine="432"/>
+        <w:jc w:val="both"/>
+        <w:rPr>
+          <w:rFonts w:ascii="Microsoft Tai Le" w:hAnsi="Microsoft Tai Le" w:cs="Microsoft Tai Le"/>
+        </w:rPr>
+      </w:pPr>
+    </w:p>
+    <w:tbl>
+      <w:tblPr>
+        <w:tblStyle w:val="TableGrid"/>
+        <w:tblW w:w="0" w:type="auto"/>
+        <w:tblInd w:w="607" w:type="dxa"/>
+        <w:tblLook w:val="04A0" w:firstRow="1" w:lastRow="0" w:firstColumn="1" w:lastColumn="0" w:noHBand="0" w:noVBand="1"/>
+      </w:tblPr>
+      <w:tblGrid>
+        <w:gridCol w:w="1345"/>
+        <w:gridCol w:w="5760"/>
+      </w:tblGrid>
+      <w:tr>
+        <w:trPr>
+          <w:trHeight w:val="432"/>
+        </w:trPr>
+        <w:tc>
+          <w:tcPr>
+            <w:tcW w:w="1345" w:type="dxa"/>
+            <w:vAlign w:val="center"/>
+          </w:tcPr>
+          <w:p>
+            <w:pPr>
+              <w:jc w:val="both"/>
+              <w:rPr>
+                <w:rFonts w:ascii="Microsoft Tai Le" w:hAnsi="Microsoft Tai Le" w:cs="Microsoft Tai Le"/>
+                <w:b/>
+              </w:rPr>
+            </w:pPr>
+            <w:r>
+              <w:rPr>
+                <w:rFonts w:ascii="Microsoft Tai Le" w:hAnsi="Microsoft Tai Le" w:cs="Microsoft Tai Le"/>
+                <w:b/>
+              </w:rPr>
+              <w:t>US 004</w:t>
+            </w:r>
+          </w:p>
+        </w:tc>
+        <w:tc>
+          <w:tcPr>
+            <w:tcW w:w="5760" w:type="dxa"/>
+            <w:vAlign w:val="center"/>
+          </w:tcPr>
+          <w:p>
+            <w:pPr>
+              <w:jc w:val="both"/>
+              <w:rPr>
+                <w:rFonts w:ascii="Microsoft Tai Le" w:hAnsi="Microsoft Tai Le" w:cs="Microsoft Tai Le"/>
+                <w:b/>
+              </w:rPr>
+            </w:pPr>
+            <w:r>
+              <w:rPr>
+                <w:rFonts w:ascii="Microsoft Tai Le" w:hAnsi="Microsoft Tai Le" w:cs="Microsoft Tai Le"/>
+                <w:b/>
+              </w:rPr>
+              <w:t>Medical Record Owner access</w:t>
+            </w:r>
+          </w:p>
+        </w:tc>
+      </w:tr>
+      <w:tr>
+        <w:trPr>
+          <w:trHeight w:val="1152"/>
+        </w:trPr>
+        <w:tc>
+          <w:tcPr>
+            <w:tcW w:w="7105" w:type="dxa"/>
+            <w:gridSpan w:val="2"/>
+            <w:vAlign w:val="center"/>
+          </w:tcPr>
+          <w:p>
+            <w:pPr>
+              <w:spacing w:line="276" w:lineRule="auto"/>
+              <w:jc w:val="both"/>
+              <w:rPr>
+                <w:rFonts w:ascii="Microsoft Tai Le" w:hAnsi="Microsoft Tai Le" w:cs="Microsoft Tai Le"/>
+              </w:rPr>
+            </w:pPr>
+            <w:r>
+              <w:rPr>
+                <w:rFonts w:ascii="Microsoft Tai Le" w:hAnsi="Microsoft Tai Le" w:cs="Microsoft Tai Le"/>
+              </w:rPr>
+              <w:t xml:space="preserve">As an owner, </w:t>
+            </w:r>
+          </w:p>
+          <w:p>
+            <w:pPr>
+              <w:spacing w:line="276" w:lineRule="auto"/>
+              <w:jc w:val="both"/>
+              <w:rPr>
+                <w:rFonts w:ascii="Microsoft Tai Le" w:hAnsi="Microsoft Tai Le" w:cs="Microsoft Tai Le"/>
+              </w:rPr>
+            </w:pPr>
+            <w:r>
+              <w:rPr>
+                <w:rFonts w:ascii="Microsoft Tai Le" w:hAnsi="Microsoft Tai Le" w:cs="Microsoft Tai Le"/>
+              </w:rPr>
+              <w:t>I want to have access to my pet´s medical record, which includes the visits, medicines and interventions he/she has had,</w:t>
+            </w:r>
+          </w:p>
+          <w:p>
+            <w:pPr>
+              <w:spacing w:line="276" w:lineRule="auto"/>
+              <w:jc w:val="both"/>
+              <w:rPr>
+                <w:rFonts w:cs="Microsoft Tai Le"/>
+              </w:rPr>
+            </w:pPr>
+            <w:r>
+              <w:rPr>
+                <w:rFonts w:ascii="Microsoft Tai Le" w:hAnsi="Microsoft Tai Le" w:cs="Microsoft Tai Le"/>
+              </w:rPr>
+              <w:t>so that I can be up to date with his/her status.</w:t>
+            </w:r>
+          </w:p>
+        </w:tc>
+      </w:tr>
+    </w:tbl>
+    <w:p>
+      <w:pPr>
+        <w:ind w:firstLine="432"/>
+        <w:jc w:val="both"/>
+        <w:rPr>
+          <w:rFonts w:ascii="Microsoft Tai Le" w:hAnsi="Microsoft Tai Le" w:cs="Microsoft Tai Le"/>
+        </w:rPr>
+      </w:pPr>
+    </w:p>
+    <w:tbl>
+      <w:tblPr>
+        <w:tblStyle w:val="TableGrid"/>
+        <w:tblW w:w="0" w:type="auto"/>
+        <w:tblInd w:w="607" w:type="dxa"/>
+        <w:tblLook w:val="04A0" w:firstRow="1" w:lastRow="0" w:firstColumn="1" w:lastColumn="0" w:noHBand="0" w:noVBand="1"/>
+      </w:tblPr>
+      <w:tblGrid>
+        <w:gridCol w:w="1345"/>
+        <w:gridCol w:w="5760"/>
+      </w:tblGrid>
+      <w:tr>
+        <w:trPr>
+          <w:trHeight w:val="432"/>
+        </w:trPr>
+        <w:tc>
+          <w:tcPr>
+            <w:tcW w:w="1345" w:type="dxa"/>
+            <w:vAlign w:val="center"/>
+          </w:tcPr>
+          <w:p>
+            <w:pPr>
+              <w:jc w:val="both"/>
+              <w:rPr>
+                <w:rFonts w:ascii="Microsoft Tai Le" w:hAnsi="Microsoft Tai Le" w:cs="Microsoft Tai Le"/>
+                <w:b/>
+              </w:rPr>
+            </w:pPr>
+            <w:r>
+              <w:rPr>
+                <w:rFonts w:ascii="Microsoft Tai Le" w:hAnsi="Microsoft Tai Le" w:cs="Microsoft Tai Le"/>
+                <w:b/>
+              </w:rPr>
+              <w:t>US 005</w:t>
+            </w:r>
+          </w:p>
+        </w:tc>
+        <w:tc>
+          <w:tcPr>
+            <w:tcW w:w="5760" w:type="dxa"/>
+            <w:vAlign w:val="center"/>
+          </w:tcPr>
+          <w:p>
+            <w:pPr>
+              <w:jc w:val="both"/>
+              <w:rPr>
+                <w:rFonts w:ascii="Microsoft Tai Le" w:hAnsi="Microsoft Tai Le" w:cs="Microsoft Tai Le"/>
+                <w:b/>
+              </w:rPr>
+            </w:pPr>
+            <w:r>
+              <w:rPr>
+                <w:rFonts w:ascii="Microsoft Tai Le" w:hAnsi="Microsoft Tai Le" w:cs="Microsoft Tai Le"/>
+                <w:b/>
+              </w:rPr>
+              <w:t>Medicine prescription vet</w:t>
+            </w:r>
+          </w:p>
+        </w:tc>
+      </w:tr>
+      <w:tr>
+        <w:trPr>
+          <w:trHeight w:val="1152"/>
+        </w:trPr>
+        <w:tc>
+          <w:tcPr>
+            <w:tcW w:w="7105" w:type="dxa"/>
+            <w:gridSpan w:val="2"/>
+            <w:vAlign w:val="center"/>
+          </w:tcPr>
+          <w:p>
+            <w:pPr>
+              <w:spacing w:line="276" w:lineRule="auto"/>
+              <w:jc w:val="both"/>
+              <w:rPr>
+                <w:rFonts w:ascii="Microsoft Tai Le" w:hAnsi="Microsoft Tai Le" w:cs="Microsoft Tai Le"/>
+              </w:rPr>
+            </w:pPr>
+            <w:r>
+              <w:rPr>
+                <w:rFonts w:ascii="Microsoft Tai Le" w:hAnsi="Microsoft Tai Le" w:cs="Microsoft Tai Le"/>
+              </w:rPr>
+              <w:t xml:space="preserve">As </w:t>
+            </w:r>
+            <w:r>
+              <w:rPr>
+                <w:rFonts w:ascii="Microsoft Tai Le" w:hAnsi="Microsoft Tai Le" w:cs="Microsoft Tai Le"/>
+              </w:rPr>
+              <w:t>a vet,</w:t>
+            </w:r>
+          </w:p>
+          <w:p>
+            <w:pPr>
+              <w:spacing w:line="276" w:lineRule="auto"/>
+              <w:jc w:val="both"/>
+              <w:rPr>
+                <w:rFonts w:ascii="Microsoft Tai Le" w:hAnsi="Microsoft Tai Le" w:cs="Microsoft Tai Le"/>
+              </w:rPr>
+            </w:pPr>
+            <w:r>
+              <w:rPr>
+                <w:rFonts w:ascii="Microsoft Tai Le" w:hAnsi="Microsoft Tai Le" w:cs="Microsoft Tai Le"/>
+              </w:rPr>
+              <w:t>I want to be able to prescribe medicines to the pets in the visits,</w:t>
+            </w:r>
+          </w:p>
+          <w:p>
+            <w:pPr>
+              <w:spacing w:line="276" w:lineRule="auto"/>
+              <w:jc w:val="both"/>
+              <w:rPr>
+                <w:rFonts w:cs="Microsoft Tai Le"/>
+              </w:rPr>
+            </w:pPr>
+            <w:r>
+              <w:rPr>
+                <w:rFonts w:ascii="Microsoft Tai Le" w:hAnsi="Microsoft Tai Le" w:cs="Microsoft Tai Le"/>
+              </w:rPr>
+              <w:t>so that I can treat a given affliction he/she may have.</w:t>
+            </w:r>
+          </w:p>
+        </w:tc>
+      </w:tr>
+    </w:tbl>
+    <w:p>
+      <w:pPr>
+        <w:ind w:firstLine="432"/>
+        <w:jc w:val="both"/>
+        <w:rPr>
+          <w:rFonts w:ascii="Microsoft Tai Le" w:hAnsi="Microsoft Tai Le" w:cs="Microsoft Tai Le"/>
+        </w:rPr>
+      </w:pPr>
+    </w:p>
+    <w:p>
+      <w:pPr>
+        <w:jc w:val="both"/>
         <w:rPr>
           <w:rFonts w:ascii="Microsoft Tai Le" w:hAnsi="Microsoft Tai Le" w:cs="Microsoft Tai Le"/>
         </w:rPr>
@@ -696,29 +1377,660 @@
         <w:rPr>
           <w:rFonts w:ascii="Microsoft Tai Le" w:hAnsi="Microsoft Tai Le" w:cs="Microsoft Tai Le"/>
         </w:rPr>
-        <w:t>&lt;user stories’ description&gt;</w:t>
+        <w:br w:type="page"/>
+      </w:r>
+    </w:p>
+    <w:p>
+      <w:pPr>
+        <w:ind w:firstLine="432"/>
+        <w:jc w:val="both"/>
+        <w:rPr>
+          <w:rFonts w:ascii="Microsoft Tai Le" w:hAnsi="Microsoft Tai Le" w:cs="Microsoft Tai Le"/>
+        </w:rPr>
+      </w:pPr>
+    </w:p>
+    <w:tbl>
+      <w:tblPr>
+        <w:tblStyle w:val="TableGrid"/>
+        <w:tblW w:w="0" w:type="auto"/>
+        <w:tblInd w:w="607" w:type="dxa"/>
+        <w:tblLook w:val="04A0" w:firstRow="1" w:lastRow="0" w:firstColumn="1" w:lastColumn="0" w:noHBand="0" w:noVBand="1"/>
+      </w:tblPr>
+      <w:tblGrid>
+        <w:gridCol w:w="1345"/>
+        <w:gridCol w:w="5760"/>
+      </w:tblGrid>
+      <w:tr>
+        <w:trPr>
+          <w:trHeight w:val="432"/>
+        </w:trPr>
+        <w:tc>
+          <w:tcPr>
+            <w:tcW w:w="1345" w:type="dxa"/>
+            <w:vAlign w:val="center"/>
+          </w:tcPr>
+          <w:p>
+            <w:pPr>
+              <w:jc w:val="both"/>
+              <w:rPr>
+                <w:rFonts w:ascii="Microsoft Tai Le" w:hAnsi="Microsoft Tai Le" w:cs="Microsoft Tai Le"/>
+                <w:b/>
+              </w:rPr>
+            </w:pPr>
+            <w:r>
+              <w:rPr>
+                <w:rFonts w:ascii="Microsoft Tai Le" w:hAnsi="Microsoft Tai Le" w:cs="Microsoft Tai Le"/>
+                <w:b/>
+              </w:rPr>
+              <w:t>US 006</w:t>
+            </w:r>
+          </w:p>
+        </w:tc>
+        <w:tc>
+          <w:tcPr>
+            <w:tcW w:w="5760" w:type="dxa"/>
+            <w:vAlign w:val="center"/>
+          </w:tcPr>
+          <w:p>
+            <w:pPr>
+              <w:jc w:val="both"/>
+              <w:rPr>
+                <w:rFonts w:ascii="Microsoft Tai Le" w:hAnsi="Microsoft Tai Le" w:cs="Microsoft Tai Le"/>
+                <w:b/>
+              </w:rPr>
+            </w:pPr>
+            <w:r>
+              <w:rPr>
+                <w:rFonts w:ascii="Microsoft Tai Le" w:hAnsi="Microsoft Tai Le" w:cs="Microsoft Tai Le"/>
+                <w:b/>
+              </w:rPr>
+              <w:t>Medical Record Trainer access</w:t>
+            </w:r>
+          </w:p>
+        </w:tc>
+      </w:tr>
+      <w:tr>
+        <w:trPr>
+          <w:trHeight w:val="1152"/>
+        </w:trPr>
+        <w:tc>
+          <w:tcPr>
+            <w:tcW w:w="7105" w:type="dxa"/>
+            <w:gridSpan w:val="2"/>
+            <w:vAlign w:val="center"/>
+          </w:tcPr>
+          <w:p>
+            <w:pPr>
+              <w:spacing w:line="276" w:lineRule="auto"/>
+              <w:jc w:val="both"/>
+              <w:rPr>
+                <w:rFonts w:ascii="Microsoft Tai Le" w:hAnsi="Microsoft Tai Le" w:cs="Microsoft Tai Le"/>
+              </w:rPr>
+            </w:pPr>
+            <w:r>
+              <w:rPr>
+                <w:rFonts w:ascii="Microsoft Tai Le" w:hAnsi="Microsoft Tai Le" w:cs="Microsoft Tai Le"/>
+              </w:rPr>
+              <w:t xml:space="preserve">As a </w:t>
+            </w:r>
+            <w:r>
+              <w:rPr>
+                <w:rFonts w:ascii="Microsoft Tai Le" w:hAnsi="Microsoft Tai Le" w:cs="Microsoft Tai Le"/>
+              </w:rPr>
+              <w:t>trainer,</w:t>
+            </w:r>
+          </w:p>
+          <w:p>
+            <w:pPr>
+              <w:spacing w:line="276" w:lineRule="auto"/>
+              <w:jc w:val="both"/>
+              <w:rPr>
+                <w:rFonts w:ascii="Microsoft Tai Le" w:hAnsi="Microsoft Tai Le" w:cs="Microsoft Tai Le"/>
+              </w:rPr>
+            </w:pPr>
+            <w:r>
+              <w:rPr>
+                <w:rFonts w:ascii="Microsoft Tai Le" w:hAnsi="Microsoft Tai Le" w:cs="Microsoft Tai Le"/>
+              </w:rPr>
+              <w:t>I want to have access to my assigned pets´ medical record, which includes visits, medicines and interventions he/she has had,</w:t>
+            </w:r>
+          </w:p>
+          <w:p>
+            <w:pPr>
+              <w:spacing w:line="276" w:lineRule="auto"/>
+              <w:jc w:val="both"/>
+              <w:rPr>
+                <w:rFonts w:ascii="Microsoft Tai Le" w:hAnsi="Microsoft Tai Le" w:cs="Microsoft Tai Le"/>
+              </w:rPr>
+            </w:pPr>
+            <w:r>
+              <w:rPr>
+                <w:rFonts w:ascii="Microsoft Tai Le" w:hAnsi="Microsoft Tai Le" w:cs="Microsoft Tai Le"/>
+              </w:rPr>
+              <w:t>so that I can know if he/she has had</w:t>
+            </w:r>
+            <w:r>
+              <w:rPr>
+                <w:rFonts w:ascii="Microsoft Tai Le" w:hAnsi="Microsoft Tai Le" w:cs="Microsoft Tai Le"/>
+              </w:rPr>
+              <w:t xml:space="preserve"> any injuries</w:t>
+            </w:r>
+            <w:r>
+              <w:rPr>
+                <w:rFonts w:ascii="Microsoft Tai Le" w:hAnsi="Microsoft Tai Le" w:cs="Microsoft Tai Le"/>
+              </w:rPr>
+              <w:t>.</w:t>
+            </w:r>
+          </w:p>
+        </w:tc>
+      </w:tr>
+    </w:tbl>
+    <w:p>
+      <w:pPr>
+        <w:ind w:firstLine="432"/>
+        <w:jc w:val="both"/>
+        <w:rPr>
+          <w:rFonts w:ascii="Microsoft Tai Le" w:hAnsi="Microsoft Tai Le" w:cs="Microsoft Tai Le"/>
+        </w:rPr>
+      </w:pPr>
+    </w:p>
+    <w:tbl>
+      <w:tblPr>
+        <w:tblStyle w:val="TableGrid"/>
+        <w:tblW w:w="0" w:type="auto"/>
+        <w:tblInd w:w="607" w:type="dxa"/>
+        <w:tblLook w:val="04A0" w:firstRow="1" w:lastRow="0" w:firstColumn="1" w:lastColumn="0" w:noHBand="0" w:noVBand="1"/>
+      </w:tblPr>
+      <w:tblGrid>
+        <w:gridCol w:w="1345"/>
+        <w:gridCol w:w="5760"/>
+      </w:tblGrid>
+      <w:tr>
+        <w:trPr>
+          <w:trHeight w:val="432"/>
+        </w:trPr>
+        <w:tc>
+          <w:tcPr>
+            <w:tcW w:w="1345" w:type="dxa"/>
+            <w:vAlign w:val="center"/>
+          </w:tcPr>
+          <w:p>
+            <w:pPr>
+              <w:jc w:val="both"/>
+              <w:rPr>
+                <w:rFonts w:ascii="Microsoft Tai Le" w:hAnsi="Microsoft Tai Le" w:cs="Microsoft Tai Le"/>
+                <w:b/>
+              </w:rPr>
+            </w:pPr>
+            <w:r>
+              <w:rPr>
+                <w:rFonts w:ascii="Microsoft Tai Le" w:hAnsi="Microsoft Tai Le" w:cs="Microsoft Tai Le"/>
+                <w:b/>
+              </w:rPr>
+              <w:t>US 007</w:t>
+            </w:r>
+          </w:p>
+        </w:tc>
+        <w:tc>
+          <w:tcPr>
+            <w:tcW w:w="5760" w:type="dxa"/>
+            <w:vAlign w:val="center"/>
+          </w:tcPr>
+          <w:p>
+            <w:pPr>
+              <w:jc w:val="both"/>
+              <w:rPr>
+                <w:rFonts w:ascii="Microsoft Tai Le" w:hAnsi="Microsoft Tai Le" w:cs="Microsoft Tai Le"/>
+                <w:b/>
+              </w:rPr>
+            </w:pPr>
+            <w:r>
+              <w:rPr>
+                <w:rFonts w:ascii="Microsoft Tai Le" w:hAnsi="Microsoft Tai Le" w:cs="Microsoft Tai Le"/>
+                <w:b/>
+              </w:rPr>
+              <w:t>Medicine prescription Owner</w:t>
+            </w:r>
+          </w:p>
+        </w:tc>
+      </w:tr>
+      <w:tr>
+        <w:trPr>
+          <w:trHeight w:val="1152"/>
+        </w:trPr>
+        <w:tc>
+          <w:tcPr>
+            <w:tcW w:w="7105" w:type="dxa"/>
+            <w:gridSpan w:val="2"/>
+            <w:vAlign w:val="center"/>
+          </w:tcPr>
+          <w:p>
+            <w:pPr>
+              <w:spacing w:line="276" w:lineRule="auto"/>
+              <w:jc w:val="both"/>
+              <w:rPr>
+                <w:rFonts w:ascii="Microsoft Tai Le" w:hAnsi="Microsoft Tai Le" w:cs="Microsoft Tai Le"/>
+              </w:rPr>
+            </w:pPr>
+            <w:r>
+              <w:rPr>
+                <w:rFonts w:ascii="Microsoft Tai Le" w:hAnsi="Microsoft Tai Le" w:cs="Microsoft Tai Le"/>
+              </w:rPr>
+              <w:t>As an owner,</w:t>
+            </w:r>
+          </w:p>
+          <w:p>
+            <w:pPr>
+              <w:spacing w:line="276" w:lineRule="auto"/>
+              <w:jc w:val="both"/>
+              <w:rPr>
+                <w:rFonts w:ascii="Microsoft Tai Le" w:hAnsi="Microsoft Tai Le" w:cs="Microsoft Tai Le"/>
+              </w:rPr>
+            </w:pPr>
+            <w:r>
+              <w:rPr>
+                <w:rFonts w:ascii="Microsoft Tai Le" w:hAnsi="Microsoft Tai Le" w:cs="Microsoft Tai Le"/>
+              </w:rPr>
+              <w:t>I want to know if a medicine was prescribed to my pet in a given visit,</w:t>
+            </w:r>
+          </w:p>
+          <w:p>
+            <w:pPr>
+              <w:spacing w:line="276" w:lineRule="auto"/>
+              <w:jc w:val="both"/>
+              <w:rPr>
+                <w:rFonts w:ascii="Microsoft Tai Le" w:hAnsi="Microsoft Tai Le" w:cs="Microsoft Tai Le"/>
+              </w:rPr>
+            </w:pPr>
+            <w:r>
+              <w:rPr>
+                <w:rFonts w:ascii="Microsoft Tai Le" w:hAnsi="Microsoft Tai Le" w:cs="Microsoft Tai Le"/>
+              </w:rPr>
+              <w:t>so that I can buy it and help him/her.</w:t>
+            </w:r>
+          </w:p>
+        </w:tc>
+      </w:tr>
+    </w:tbl>
+    <w:p>
+      <w:pPr>
+        <w:ind w:firstLine="432"/>
+        <w:jc w:val="both"/>
+        <w:rPr>
+          <w:rFonts w:ascii="Microsoft Tai Le" w:hAnsi="Microsoft Tai Le" w:cs="Microsoft Tai Le"/>
+        </w:rPr>
+      </w:pPr>
+    </w:p>
+    <w:tbl>
+      <w:tblPr>
+        <w:tblStyle w:val="TableGrid"/>
+        <w:tblW w:w="0" w:type="auto"/>
+        <w:tblInd w:w="607" w:type="dxa"/>
+        <w:tblLook w:val="04A0" w:firstRow="1" w:lastRow="0" w:firstColumn="1" w:lastColumn="0" w:noHBand="0" w:noVBand="1"/>
+      </w:tblPr>
+      <w:tblGrid>
+        <w:gridCol w:w="1345"/>
+        <w:gridCol w:w="5760"/>
+      </w:tblGrid>
+      <w:tr>
+        <w:trPr>
+          <w:trHeight w:val="432"/>
+        </w:trPr>
+        <w:tc>
+          <w:tcPr>
+            <w:tcW w:w="1345" w:type="dxa"/>
+            <w:vAlign w:val="center"/>
+          </w:tcPr>
+          <w:p>
+            <w:pPr>
+              <w:jc w:val="both"/>
+              <w:rPr>
+                <w:rFonts w:ascii="Microsoft Tai Le" w:hAnsi="Microsoft Tai Le" w:cs="Microsoft Tai Le"/>
+                <w:b/>
+              </w:rPr>
+            </w:pPr>
+            <w:r>
+              <w:rPr>
+                <w:rFonts w:ascii="Microsoft Tai Le" w:hAnsi="Microsoft Tai Le" w:cs="Microsoft Tai Le"/>
+                <w:b/>
+              </w:rPr>
+              <w:t>US 008</w:t>
+            </w:r>
+          </w:p>
+        </w:tc>
+        <w:tc>
+          <w:tcPr>
+            <w:tcW w:w="5760" w:type="dxa"/>
+            <w:vAlign w:val="center"/>
+          </w:tcPr>
+          <w:p>
+            <w:pPr>
+              <w:jc w:val="both"/>
+              <w:rPr>
+                <w:rFonts w:ascii="Microsoft Tai Le" w:hAnsi="Microsoft Tai Le" w:cs="Microsoft Tai Le"/>
+                <w:b/>
+              </w:rPr>
+            </w:pPr>
+            <w:r>
+              <w:rPr>
+                <w:rFonts w:ascii="Microsoft Tai Le" w:hAnsi="Microsoft Tai Le" w:cs="Microsoft Tai Le"/>
+                <w:b/>
+              </w:rPr>
+              <w:t>Pet´s visits as a trainer</w:t>
+            </w:r>
+          </w:p>
+        </w:tc>
+      </w:tr>
+      <w:tr>
+        <w:trPr>
+          <w:trHeight w:val="1152"/>
+        </w:trPr>
+        <w:tc>
+          <w:tcPr>
+            <w:tcW w:w="7105" w:type="dxa"/>
+            <w:gridSpan w:val="2"/>
+            <w:vAlign w:val="center"/>
+          </w:tcPr>
+          <w:p>
+            <w:pPr>
+              <w:spacing w:line="276" w:lineRule="auto"/>
+              <w:jc w:val="both"/>
+              <w:rPr>
+                <w:rFonts w:ascii="Microsoft Tai Le" w:hAnsi="Microsoft Tai Le" w:cs="Microsoft Tai Le"/>
+              </w:rPr>
+            </w:pPr>
+            <w:r>
+              <w:rPr>
+                <w:rFonts w:ascii="Microsoft Tai Le" w:hAnsi="Microsoft Tai Le" w:cs="Microsoft Tai Le"/>
+              </w:rPr>
+              <w:t xml:space="preserve">As a </w:t>
+            </w:r>
+            <w:r>
+              <w:rPr>
+                <w:rFonts w:ascii="Microsoft Tai Le" w:hAnsi="Microsoft Tai Le" w:cs="Microsoft Tai Le"/>
+              </w:rPr>
+              <w:t>trainer,</w:t>
+            </w:r>
+          </w:p>
+          <w:p>
+            <w:pPr>
+              <w:spacing w:line="276" w:lineRule="auto"/>
+              <w:jc w:val="both"/>
+              <w:rPr>
+                <w:rFonts w:ascii="Microsoft Tai Le" w:hAnsi="Microsoft Tai Le" w:cs="Microsoft Tai Le"/>
+              </w:rPr>
+            </w:pPr>
+            <w:r>
+              <w:rPr>
+                <w:rFonts w:ascii="Microsoft Tai Le" w:hAnsi="Microsoft Tai Le" w:cs="Microsoft Tai Le"/>
+              </w:rPr>
+              <w:t>I want to have access to my assigned pets´ visits,</w:t>
+            </w:r>
+          </w:p>
+          <w:p>
+            <w:pPr>
+              <w:spacing w:line="276" w:lineRule="auto"/>
+              <w:jc w:val="both"/>
+              <w:rPr>
+                <w:rFonts w:cs="Microsoft Tai Le"/>
+              </w:rPr>
+            </w:pPr>
+            <w:r>
+              <w:rPr>
+                <w:rFonts w:ascii="Microsoft Tai Le" w:hAnsi="Microsoft Tai Le" w:cs="Microsoft Tai Le"/>
+              </w:rPr>
+              <w:t>so that I can manage the workload in the training.</w:t>
+            </w:r>
+          </w:p>
+        </w:tc>
+      </w:tr>
+    </w:tbl>
+    <w:p>
+      <w:pPr>
+        <w:ind w:firstLine="432"/>
+        <w:jc w:val="both"/>
+        <w:rPr>
+          <w:rFonts w:ascii="Microsoft Tai Le" w:hAnsi="Microsoft Tai Le" w:cs="Microsoft Tai Le"/>
+        </w:rPr>
+      </w:pPr>
+    </w:p>
+    <w:p>
+      <w:pPr>
+        <w:ind w:firstLine="432"/>
+        <w:jc w:val="both"/>
+        <w:rPr>
+          <w:rFonts w:ascii="Microsoft Tai Le" w:hAnsi="Microsoft Tai Le" w:cs="Microsoft Tai Le"/>
+        </w:rPr>
+      </w:pPr>
+      <w:r>
+        <w:rPr>
+          <w:rFonts w:ascii="Microsoft Tai Le" w:hAnsi="Microsoft Tai Le" w:cs="Microsoft Tai Le"/>
+        </w:rPr>
+        <w:t xml:space="preserve">&lt;user stories´ </w:t>
+      </w:r>
+      <w:r>
+        <w:rPr>
+          <w:rFonts w:ascii="Microsoft Tai Le" w:hAnsi="Microsoft Tai Le" w:cs="Microsoft Tai Le"/>
+        </w:rPr>
+        <w:t>description&gt;</w:t>
       </w:r>
     </w:p>
     <w:p>
       <w:pPr>
         <w:pStyle w:val="Heading2"/>
         <w:ind w:left="288"/>
-        <w:rPr>
-          <w:rFonts w:ascii="Microsoft Tai Le" w:hAnsi="Microsoft Tai Le" w:cs="Microsoft Tai Le"/>
-        </w:rPr>
-      </w:pPr>
-      <w:bookmarkStart w:id="4" w:name="_Toc34047723"/>
+        <w:jc w:val="both"/>
+        <w:rPr>
+          <w:rFonts w:ascii="Microsoft Tai Le" w:hAnsi="Microsoft Tai Le" w:cs="Microsoft Tai Le"/>
+        </w:rPr>
+      </w:pPr>
+      <w:bookmarkStart w:id="3" w:name="_Toc34047723"/>
       <w:r>
         <w:rPr>
           <w:rFonts w:ascii="Microsoft Tai Le" w:hAnsi="Microsoft Tai Le" w:cs="Microsoft Tai Le"/>
         </w:rPr>
         <w:t>3.1. Positive use cases</w:t>
       </w:r>
-      <w:bookmarkEnd w:id="4"/>
-    </w:p>
+      <w:bookmarkEnd w:id="3"/>
+    </w:p>
+    <w:p/>
+    <w:tbl>
+      <w:tblPr>
+        <w:tblStyle w:val="TableGrid"/>
+        <w:tblW w:w="0" w:type="auto"/>
+        <w:tblInd w:w="607" w:type="dxa"/>
+        <w:tblLook w:val="04A0" w:firstRow="1" w:lastRow="0" w:firstColumn="1" w:lastColumn="0" w:noHBand="0" w:noVBand="1"/>
+      </w:tblPr>
+      <w:tblGrid>
+        <w:gridCol w:w="1345"/>
+        <w:gridCol w:w="5760"/>
+      </w:tblGrid>
+      <w:tr>
+        <w:trPr>
+          <w:trHeight w:val="432"/>
+        </w:trPr>
+        <w:tc>
+          <w:tcPr>
+            <w:tcW w:w="1345" w:type="dxa"/>
+            <w:vAlign w:val="center"/>
+          </w:tcPr>
+          <w:p>
+            <w:pPr>
+              <w:jc w:val="both"/>
+              <w:rPr>
+                <w:rFonts w:ascii="Microsoft Tai Le" w:hAnsi="Microsoft Tai Le" w:cs="Microsoft Tai Le"/>
+                <w:b/>
+              </w:rPr>
+            </w:pPr>
+            <w:r>
+              <w:rPr>
+                <w:rFonts w:ascii="Microsoft Tai Le" w:hAnsi="Microsoft Tai Le" w:cs="Microsoft Tai Le"/>
+                <w:b/>
+              </w:rPr>
+              <w:t>US 001</w:t>
+            </w:r>
+          </w:p>
+        </w:tc>
+        <w:tc>
+          <w:tcPr>
+            <w:tcW w:w="5760" w:type="dxa"/>
+            <w:vAlign w:val="center"/>
+          </w:tcPr>
+          <w:p>
+            <w:pPr>
+              <w:jc w:val="both"/>
+              <w:rPr>
+                <w:rFonts w:ascii="Microsoft Tai Le" w:hAnsi="Microsoft Tai Le" w:cs="Microsoft Tai Le"/>
+                <w:b/>
+              </w:rPr>
+            </w:pPr>
+            <w:r>
+              <w:rPr>
+                <w:rFonts w:ascii="Microsoft Tai Le" w:hAnsi="Microsoft Tai Le" w:cs="Microsoft Tai Le"/>
+                <w:b/>
+              </w:rPr>
+              <w:t>Positive use case 1</w:t>
+            </w:r>
+          </w:p>
+        </w:tc>
+      </w:tr>
+      <w:tr>
+        <w:trPr>
+          <w:trHeight w:val="1152"/>
+        </w:trPr>
+        <w:tc>
+          <w:tcPr>
+            <w:tcW w:w="7105" w:type="dxa"/>
+            <w:gridSpan w:val="2"/>
+            <w:vAlign w:val="center"/>
+          </w:tcPr>
+          <w:p>
+            <w:pPr>
+              <w:spacing w:line="276" w:lineRule="auto"/>
+              <w:jc w:val="both"/>
+              <w:rPr>
+                <w:rFonts w:cs="Microsoft Tai Le"/>
+              </w:rPr>
+            </w:pPr>
+            <w:r>
+              <w:rPr>
+                <w:rFonts w:ascii="Microsoft Tai Le" w:hAnsi="Microsoft Tai Le" w:cs="Microsoft Tai Le"/>
+              </w:rPr>
+              <w:t>A user goes to the page, sees the listing of pets without owner and adopts one.</w:t>
+            </w:r>
+          </w:p>
+        </w:tc>
+      </w:tr>
+    </w:tbl>
     <w:p>
       <w:pPr>
         <w:ind w:left="288" w:firstLine="432"/>
+        <w:jc w:val="both"/>
+        <w:rPr>
+          <w:rFonts w:ascii="Microsoft Tai Le" w:hAnsi="Microsoft Tai Le" w:cs="Microsoft Tai Le"/>
+        </w:rPr>
+      </w:pPr>
+    </w:p>
+    <w:tbl>
+      <w:tblPr>
+        <w:tblStyle w:val="TableGrid"/>
+        <w:tblW w:w="0" w:type="auto"/>
+        <w:tblInd w:w="607" w:type="dxa"/>
+        <w:tblLook w:val="04A0" w:firstRow="1" w:lastRow="0" w:firstColumn="1" w:lastColumn="0" w:noHBand="0" w:noVBand="1"/>
+      </w:tblPr>
+      <w:tblGrid>
+        <w:gridCol w:w="1345"/>
+        <w:gridCol w:w="5760"/>
+      </w:tblGrid>
+      <w:tr>
+        <w:trPr>
+          <w:trHeight w:val="432"/>
+        </w:trPr>
+        <w:tc>
+          <w:tcPr>
+            <w:tcW w:w="1345" w:type="dxa"/>
+            <w:vAlign w:val="center"/>
+          </w:tcPr>
+          <w:p>
+            <w:pPr>
+              <w:jc w:val="both"/>
+              <w:rPr>
+                <w:rFonts w:ascii="Microsoft Tai Le" w:hAnsi="Microsoft Tai Le" w:cs="Microsoft Tai Le"/>
+                <w:b/>
+              </w:rPr>
+            </w:pPr>
+            <w:r>
+              <w:rPr>
+                <w:rFonts w:ascii="Microsoft Tai Le" w:hAnsi="Microsoft Tai Le" w:cs="Microsoft Tai Le"/>
+                <w:b/>
+              </w:rPr>
+              <w:t>US 002</w:t>
+            </w:r>
+          </w:p>
+        </w:tc>
+        <w:tc>
+          <w:tcPr>
+            <w:tcW w:w="5760" w:type="dxa"/>
+            <w:vAlign w:val="center"/>
+          </w:tcPr>
+          <w:p>
+            <w:pPr>
+              <w:jc w:val="both"/>
+              <w:rPr>
+                <w:rFonts w:ascii="Microsoft Tai Le" w:hAnsi="Microsoft Tai Le" w:cs="Microsoft Tai Le"/>
+                <w:b/>
+              </w:rPr>
+            </w:pPr>
+            <w:r>
+              <w:rPr>
+                <w:rFonts w:ascii="Microsoft Tai Le" w:hAnsi="Microsoft Tai Le" w:cs="Microsoft Tai Le"/>
+                <w:b/>
+              </w:rPr>
+              <w:t>Positive use case 1</w:t>
+            </w:r>
+          </w:p>
+        </w:tc>
+      </w:tr>
+      <w:tr>
+        <w:trPr>
+          <w:trHeight w:val="1152"/>
+        </w:trPr>
+        <w:tc>
+          <w:tcPr>
+            <w:tcW w:w="7105" w:type="dxa"/>
+            <w:gridSpan w:val="2"/>
+            <w:vAlign w:val="center"/>
+          </w:tcPr>
+          <w:p>
+            <w:pPr>
+              <w:spacing w:line="276" w:lineRule="auto"/>
+              <w:jc w:val="both"/>
+              <w:rPr>
+                <w:rFonts w:cs="Microsoft Tai Le"/>
+              </w:rPr>
+            </w:pPr>
+            <w:r>
+              <w:rPr>
+                <w:rFonts w:ascii="Microsoft Tai Le" w:hAnsi="Microsoft Tai Le" w:cs="Microsoft Tai Le"/>
+              </w:rPr>
+              <w:t>A vet goes to the list page of his scheduled interventions and there are several displayed.</w:t>
+            </w:r>
+          </w:p>
+        </w:tc>
+      </w:tr>
+    </w:tbl>
+    <w:p>
+      <w:pPr>
+        <w:ind w:left="288" w:firstLine="432"/>
+        <w:jc w:val="both"/>
+        <w:rPr>
+          <w:rFonts w:ascii="Microsoft Tai Le" w:hAnsi="Microsoft Tai Le" w:cs="Microsoft Tai Le"/>
+        </w:rPr>
+      </w:pPr>
+    </w:p>
+    <w:p>
+      <w:pPr>
+        <w:jc w:val="both"/>
         <w:rPr>
           <w:rFonts w:ascii="Microsoft Tai Le" w:hAnsi="Microsoft Tai Le" w:cs="Microsoft Tai Le"/>
         </w:rPr>
@@ -727,6 +2039,659 @@
         <w:rPr>
           <w:rFonts w:ascii="Microsoft Tai Le" w:hAnsi="Microsoft Tai Le" w:cs="Microsoft Tai Le"/>
         </w:rPr>
+        <w:br w:type="page"/>
+      </w:r>
+    </w:p>
+    <w:p>
+      <w:pPr>
+        <w:ind w:left="288" w:firstLine="432"/>
+        <w:jc w:val="both"/>
+        <w:rPr>
+          <w:rFonts w:ascii="Microsoft Tai Le" w:hAnsi="Microsoft Tai Le" w:cs="Microsoft Tai Le"/>
+        </w:rPr>
+      </w:pPr>
+    </w:p>
+    <w:tbl>
+      <w:tblPr>
+        <w:tblStyle w:val="TableGrid"/>
+        <w:tblW w:w="0" w:type="auto"/>
+        <w:tblInd w:w="607" w:type="dxa"/>
+        <w:tblLook w:val="04A0" w:firstRow="1" w:lastRow="0" w:firstColumn="1" w:lastColumn="0" w:noHBand="0" w:noVBand="1"/>
+      </w:tblPr>
+      <w:tblGrid>
+        <w:gridCol w:w="1345"/>
+        <w:gridCol w:w="5760"/>
+      </w:tblGrid>
+      <w:tr>
+        <w:trPr>
+          <w:trHeight w:val="432"/>
+        </w:trPr>
+        <w:tc>
+          <w:tcPr>
+            <w:tcW w:w="1345" w:type="dxa"/>
+            <w:vAlign w:val="center"/>
+          </w:tcPr>
+          <w:p>
+            <w:pPr>
+              <w:jc w:val="both"/>
+              <w:rPr>
+                <w:rFonts w:ascii="Microsoft Tai Le" w:hAnsi="Microsoft Tai Le" w:cs="Microsoft Tai Le"/>
+                <w:b/>
+              </w:rPr>
+            </w:pPr>
+            <w:r>
+              <w:rPr>
+                <w:rFonts w:ascii="Microsoft Tai Le" w:hAnsi="Microsoft Tai Le" w:cs="Microsoft Tai Le"/>
+                <w:b/>
+              </w:rPr>
+              <w:t>US 003</w:t>
+            </w:r>
+          </w:p>
+        </w:tc>
+        <w:tc>
+          <w:tcPr>
+            <w:tcW w:w="5760" w:type="dxa"/>
+            <w:vAlign w:val="center"/>
+          </w:tcPr>
+          <w:p>
+            <w:pPr>
+              <w:jc w:val="both"/>
+              <w:rPr>
+                <w:rFonts w:ascii="Microsoft Tai Le" w:hAnsi="Microsoft Tai Le" w:cs="Microsoft Tai Le"/>
+                <w:b/>
+              </w:rPr>
+            </w:pPr>
+            <w:r>
+              <w:rPr>
+                <w:rFonts w:ascii="Microsoft Tai Le" w:hAnsi="Microsoft Tai Le" w:cs="Microsoft Tai Le"/>
+                <w:b/>
+              </w:rPr>
+              <w:t>Positive use case 1</w:t>
+            </w:r>
+          </w:p>
+        </w:tc>
+      </w:tr>
+      <w:tr>
+        <w:trPr>
+          <w:trHeight w:val="1152"/>
+        </w:trPr>
+        <w:tc>
+          <w:tcPr>
+            <w:tcW w:w="7105" w:type="dxa"/>
+            <w:gridSpan w:val="2"/>
+            <w:vAlign w:val="center"/>
+          </w:tcPr>
+          <w:p>
+            <w:pPr>
+              <w:spacing w:line="276" w:lineRule="auto"/>
+              <w:jc w:val="both"/>
+              <w:rPr>
+                <w:rFonts w:cs="Microsoft Tai Le"/>
+              </w:rPr>
+            </w:pPr>
+            <w:r>
+              <w:rPr>
+                <w:rFonts w:ascii="Microsoft Tai Le" w:hAnsi="Microsoft Tai Le" w:cs="Microsoft Tai Le"/>
+              </w:rPr>
+              <w:t>An owner goes to the page of available trainers and there are several displayed.</w:t>
+            </w:r>
+          </w:p>
+        </w:tc>
+      </w:tr>
+    </w:tbl>
+    <w:p>
+      <w:pPr>
+        <w:ind w:left="288" w:firstLine="432"/>
+        <w:jc w:val="both"/>
+        <w:rPr>
+          <w:rFonts w:ascii="Microsoft Tai Le" w:hAnsi="Microsoft Tai Le" w:cs="Microsoft Tai Le"/>
+        </w:rPr>
+      </w:pPr>
+    </w:p>
+    <w:tbl>
+      <w:tblPr>
+        <w:tblStyle w:val="TableGrid"/>
+        <w:tblW w:w="0" w:type="auto"/>
+        <w:tblInd w:w="607" w:type="dxa"/>
+        <w:tblLook w:val="04A0" w:firstRow="1" w:lastRow="0" w:firstColumn="1" w:lastColumn="0" w:noHBand="0" w:noVBand="1"/>
+      </w:tblPr>
+      <w:tblGrid>
+        <w:gridCol w:w="1345"/>
+        <w:gridCol w:w="5760"/>
+      </w:tblGrid>
+      <w:tr>
+        <w:trPr>
+          <w:trHeight w:val="432"/>
+        </w:trPr>
+        <w:tc>
+          <w:tcPr>
+            <w:tcW w:w="1345" w:type="dxa"/>
+            <w:vAlign w:val="center"/>
+          </w:tcPr>
+          <w:p>
+            <w:pPr>
+              <w:jc w:val="both"/>
+              <w:rPr>
+                <w:rFonts w:ascii="Microsoft Tai Le" w:hAnsi="Microsoft Tai Le" w:cs="Microsoft Tai Le"/>
+                <w:b/>
+              </w:rPr>
+            </w:pPr>
+            <w:r>
+              <w:rPr>
+                <w:rFonts w:ascii="Microsoft Tai Le" w:hAnsi="Microsoft Tai Le" w:cs="Microsoft Tai Le"/>
+                <w:b/>
+              </w:rPr>
+              <w:t>US 004</w:t>
+            </w:r>
+          </w:p>
+        </w:tc>
+        <w:tc>
+          <w:tcPr>
+            <w:tcW w:w="5760" w:type="dxa"/>
+            <w:vAlign w:val="center"/>
+          </w:tcPr>
+          <w:p>
+            <w:pPr>
+              <w:jc w:val="both"/>
+              <w:rPr>
+                <w:rFonts w:ascii="Microsoft Tai Le" w:hAnsi="Microsoft Tai Le" w:cs="Microsoft Tai Le"/>
+                <w:b/>
+              </w:rPr>
+            </w:pPr>
+            <w:r>
+              <w:rPr>
+                <w:rFonts w:ascii="Microsoft Tai Le" w:hAnsi="Microsoft Tai Le" w:cs="Microsoft Tai Le"/>
+                <w:b/>
+              </w:rPr>
+              <w:t>Positive use case 1</w:t>
+            </w:r>
+          </w:p>
+        </w:tc>
+      </w:tr>
+      <w:tr>
+        <w:trPr>
+          <w:trHeight w:val="1152"/>
+        </w:trPr>
+        <w:tc>
+          <w:tcPr>
+            <w:tcW w:w="7105" w:type="dxa"/>
+            <w:gridSpan w:val="2"/>
+            <w:vAlign w:val="center"/>
+          </w:tcPr>
+          <w:p>
+            <w:pPr>
+              <w:spacing w:line="276" w:lineRule="auto"/>
+              <w:jc w:val="both"/>
+              <w:rPr>
+                <w:rFonts w:cs="Microsoft Tai Le"/>
+              </w:rPr>
+            </w:pPr>
+            <w:r>
+              <w:rPr>
+                <w:rFonts w:ascii="Microsoft Tai Le" w:hAnsi="Microsoft Tai Le" w:cs="Microsoft Tai Le"/>
+              </w:rPr>
+              <w:t>An owner goes for his/her pet´</w:t>
+            </w:r>
+            <w:r>
+              <w:rPr>
+                <w:rFonts w:ascii="Microsoft Tai Le" w:hAnsi="Microsoft Tai Le" w:cs="Microsoft Tai Le"/>
+              </w:rPr>
+              <w:t>s medical record and there are its visits, medicines and interventions displayed.</w:t>
+            </w:r>
+          </w:p>
+        </w:tc>
+      </w:tr>
+    </w:tbl>
+    <w:p>
+      <w:pPr>
+        <w:ind w:left="288" w:firstLine="432"/>
+        <w:jc w:val="both"/>
+        <w:rPr>
+          <w:rFonts w:ascii="Microsoft Tai Le" w:hAnsi="Microsoft Tai Le" w:cs="Microsoft Tai Le"/>
+        </w:rPr>
+      </w:pPr>
+    </w:p>
+    <w:tbl>
+      <w:tblPr>
+        <w:tblStyle w:val="TableGrid"/>
+        <w:tblW w:w="0" w:type="auto"/>
+        <w:tblInd w:w="607" w:type="dxa"/>
+        <w:tblLook w:val="04A0" w:firstRow="1" w:lastRow="0" w:firstColumn="1" w:lastColumn="0" w:noHBand="0" w:noVBand="1"/>
+      </w:tblPr>
+      <w:tblGrid>
+        <w:gridCol w:w="1345"/>
+        <w:gridCol w:w="5760"/>
+      </w:tblGrid>
+      <w:tr>
+        <w:trPr>
+          <w:trHeight w:val="432"/>
+        </w:trPr>
+        <w:tc>
+          <w:tcPr>
+            <w:tcW w:w="1345" w:type="dxa"/>
+            <w:vAlign w:val="center"/>
+          </w:tcPr>
+          <w:p>
+            <w:pPr>
+              <w:jc w:val="both"/>
+              <w:rPr>
+                <w:rFonts w:ascii="Microsoft Tai Le" w:hAnsi="Microsoft Tai Le" w:cs="Microsoft Tai Le"/>
+                <w:b/>
+              </w:rPr>
+            </w:pPr>
+            <w:r>
+              <w:rPr>
+                <w:rFonts w:ascii="Microsoft Tai Le" w:hAnsi="Microsoft Tai Le" w:cs="Microsoft Tai Le"/>
+                <w:b/>
+              </w:rPr>
+              <w:t>US 005</w:t>
+            </w:r>
+          </w:p>
+        </w:tc>
+        <w:tc>
+          <w:tcPr>
+            <w:tcW w:w="5760" w:type="dxa"/>
+            <w:vAlign w:val="center"/>
+          </w:tcPr>
+          <w:p>
+            <w:pPr>
+              <w:jc w:val="both"/>
+              <w:rPr>
+                <w:rFonts w:ascii="Microsoft Tai Le" w:hAnsi="Microsoft Tai Le" w:cs="Microsoft Tai Le"/>
+                <w:b/>
+              </w:rPr>
+            </w:pPr>
+            <w:r>
+              <w:rPr>
+                <w:rFonts w:ascii="Microsoft Tai Le" w:hAnsi="Microsoft Tai Le" w:cs="Microsoft Tai Le"/>
+                <w:b/>
+              </w:rPr>
+              <w:t>Positive use case 1</w:t>
+            </w:r>
+          </w:p>
+        </w:tc>
+      </w:tr>
+      <w:tr>
+        <w:trPr>
+          <w:trHeight w:val="1152"/>
+        </w:trPr>
+        <w:tc>
+          <w:tcPr>
+            <w:tcW w:w="7105" w:type="dxa"/>
+            <w:gridSpan w:val="2"/>
+            <w:vAlign w:val="center"/>
+          </w:tcPr>
+          <w:p>
+            <w:pPr>
+              <w:spacing w:line="276" w:lineRule="auto"/>
+              <w:jc w:val="both"/>
+              <w:rPr>
+                <w:rFonts w:cs="Microsoft Tai Le"/>
+              </w:rPr>
+            </w:pPr>
+            <w:r>
+              <w:rPr>
+                <w:rFonts w:ascii="Microsoft Tai Le" w:hAnsi="Microsoft Tai Le" w:cs="Microsoft Tai Le"/>
+              </w:rPr>
+              <w:t xml:space="preserve">A vet goes into the application and chooses the option of prescribing a medicine to a given pet. </w:t>
+            </w:r>
+            <w:proofErr w:type="spellStart"/>
+            <w:r>
+              <w:rPr>
+                <w:rFonts w:ascii="Microsoft Tai Le" w:hAnsi="Microsoft Tai Le" w:cs="Microsoft Tai Le"/>
+              </w:rPr>
+              <w:t>He/She</w:t>
+            </w:r>
+            <w:proofErr w:type="spellEnd"/>
+            <w:r>
+              <w:rPr>
+                <w:rFonts w:ascii="Microsoft Tai Le" w:hAnsi="Microsoft Tai Le" w:cs="Microsoft Tai Le"/>
+              </w:rPr>
+              <w:t xml:space="preserve"> enters the necessary information and has a successful new medicine entry.</w:t>
+            </w:r>
+          </w:p>
+        </w:tc>
+      </w:tr>
+    </w:tbl>
+    <w:p>
+      <w:pPr>
+        <w:ind w:left="288" w:firstLine="432"/>
+        <w:jc w:val="both"/>
+        <w:rPr>
+          <w:rFonts w:ascii="Microsoft Tai Le" w:hAnsi="Microsoft Tai Le" w:cs="Microsoft Tai Le"/>
+        </w:rPr>
+      </w:pPr>
+    </w:p>
+    <w:tbl>
+      <w:tblPr>
+        <w:tblStyle w:val="TableGrid"/>
+        <w:tblW w:w="0" w:type="auto"/>
+        <w:tblInd w:w="607" w:type="dxa"/>
+        <w:tblLook w:val="04A0" w:firstRow="1" w:lastRow="0" w:firstColumn="1" w:lastColumn="0" w:noHBand="0" w:noVBand="1"/>
+      </w:tblPr>
+      <w:tblGrid>
+        <w:gridCol w:w="1345"/>
+        <w:gridCol w:w="5760"/>
+      </w:tblGrid>
+      <w:tr>
+        <w:trPr>
+          <w:trHeight w:val="432"/>
+        </w:trPr>
+        <w:tc>
+          <w:tcPr>
+            <w:tcW w:w="1345" w:type="dxa"/>
+            <w:vAlign w:val="center"/>
+          </w:tcPr>
+          <w:p>
+            <w:pPr>
+              <w:jc w:val="both"/>
+              <w:rPr>
+                <w:rFonts w:ascii="Microsoft Tai Le" w:hAnsi="Microsoft Tai Le" w:cs="Microsoft Tai Le"/>
+                <w:b/>
+              </w:rPr>
+            </w:pPr>
+            <w:r>
+              <w:rPr>
+                <w:rFonts w:ascii="Microsoft Tai Le" w:hAnsi="Microsoft Tai Le" w:cs="Microsoft Tai Le"/>
+                <w:b/>
+              </w:rPr>
+              <w:t>US 006</w:t>
+            </w:r>
+          </w:p>
+        </w:tc>
+        <w:tc>
+          <w:tcPr>
+            <w:tcW w:w="5760" w:type="dxa"/>
+            <w:vAlign w:val="center"/>
+          </w:tcPr>
+          <w:p>
+            <w:pPr>
+              <w:jc w:val="both"/>
+              <w:rPr>
+                <w:rFonts w:ascii="Microsoft Tai Le" w:hAnsi="Microsoft Tai Le" w:cs="Microsoft Tai Le"/>
+                <w:b/>
+              </w:rPr>
+            </w:pPr>
+            <w:r>
+              <w:rPr>
+                <w:rFonts w:ascii="Microsoft Tai Le" w:hAnsi="Microsoft Tai Le" w:cs="Microsoft Tai Le"/>
+                <w:b/>
+              </w:rPr>
+              <w:t>Positive use case 1</w:t>
+            </w:r>
+          </w:p>
+        </w:tc>
+      </w:tr>
+      <w:tr>
+        <w:trPr>
+          <w:trHeight w:val="1152"/>
+        </w:trPr>
+        <w:tc>
+          <w:tcPr>
+            <w:tcW w:w="7105" w:type="dxa"/>
+            <w:gridSpan w:val="2"/>
+            <w:vAlign w:val="center"/>
+          </w:tcPr>
+          <w:p>
+            <w:pPr>
+              <w:spacing w:line="276" w:lineRule="auto"/>
+              <w:jc w:val="both"/>
+              <w:rPr>
+                <w:rFonts w:cs="Microsoft Tai Le"/>
+              </w:rPr>
+            </w:pPr>
+            <w:r>
+              <w:rPr>
+                <w:rFonts w:ascii="Microsoft Tai Le" w:hAnsi="Microsoft Tai Le" w:cs="Microsoft Tai Le"/>
+              </w:rPr>
+              <w:t>A traine</w:t>
+            </w:r>
+            <w:r>
+              <w:rPr>
+                <w:rFonts w:ascii="Microsoft Tai Le" w:hAnsi="Microsoft Tai Le" w:cs="Microsoft Tai Le"/>
+              </w:rPr>
+              <w:t>r goes for his/her assigned pet´</w:t>
+            </w:r>
+            <w:r>
+              <w:rPr>
+                <w:rFonts w:ascii="Microsoft Tai Le" w:hAnsi="Microsoft Tai Le" w:cs="Microsoft Tai Le"/>
+              </w:rPr>
+              <w:t>s medical record and there are its visits, medicines and interventions displayed.</w:t>
+            </w:r>
+          </w:p>
+        </w:tc>
+      </w:tr>
+    </w:tbl>
+    <w:p>
+      <w:pPr>
+        <w:ind w:left="288" w:firstLine="432"/>
+        <w:jc w:val="both"/>
+        <w:rPr>
+          <w:rFonts w:ascii="Microsoft Tai Le" w:hAnsi="Microsoft Tai Le" w:cs="Microsoft Tai Le"/>
+        </w:rPr>
+      </w:pPr>
+    </w:p>
+    <w:tbl>
+      <w:tblPr>
+        <w:tblStyle w:val="TableGrid"/>
+        <w:tblW w:w="0" w:type="auto"/>
+        <w:tblInd w:w="607" w:type="dxa"/>
+        <w:tblLook w:val="04A0" w:firstRow="1" w:lastRow="0" w:firstColumn="1" w:lastColumn="0" w:noHBand="0" w:noVBand="1"/>
+      </w:tblPr>
+      <w:tblGrid>
+        <w:gridCol w:w="1345"/>
+        <w:gridCol w:w="5760"/>
+      </w:tblGrid>
+      <w:tr>
+        <w:trPr>
+          <w:trHeight w:val="432"/>
+        </w:trPr>
+        <w:tc>
+          <w:tcPr>
+            <w:tcW w:w="1345" w:type="dxa"/>
+            <w:vAlign w:val="center"/>
+          </w:tcPr>
+          <w:p>
+            <w:pPr>
+              <w:jc w:val="both"/>
+              <w:rPr>
+                <w:rFonts w:ascii="Microsoft Tai Le" w:hAnsi="Microsoft Tai Le" w:cs="Microsoft Tai Le"/>
+                <w:b/>
+              </w:rPr>
+            </w:pPr>
+            <w:r>
+              <w:rPr>
+                <w:rFonts w:ascii="Microsoft Tai Le" w:hAnsi="Microsoft Tai Le" w:cs="Microsoft Tai Le"/>
+                <w:b/>
+              </w:rPr>
+              <w:t>US 007</w:t>
+            </w:r>
+          </w:p>
+        </w:tc>
+        <w:tc>
+          <w:tcPr>
+            <w:tcW w:w="5760" w:type="dxa"/>
+            <w:vAlign w:val="center"/>
+          </w:tcPr>
+          <w:p>
+            <w:pPr>
+              <w:jc w:val="both"/>
+              <w:rPr>
+                <w:rFonts w:ascii="Microsoft Tai Le" w:hAnsi="Microsoft Tai Le" w:cs="Microsoft Tai Le"/>
+                <w:b/>
+              </w:rPr>
+            </w:pPr>
+            <w:r>
+              <w:rPr>
+                <w:rFonts w:ascii="Microsoft Tai Le" w:hAnsi="Microsoft Tai Le" w:cs="Microsoft Tai Le"/>
+                <w:b/>
+              </w:rPr>
+              <w:t>Positive use case 1</w:t>
+            </w:r>
+          </w:p>
+        </w:tc>
+      </w:tr>
+      <w:tr>
+        <w:trPr>
+          <w:trHeight w:val="1152"/>
+        </w:trPr>
+        <w:tc>
+          <w:tcPr>
+            <w:tcW w:w="7105" w:type="dxa"/>
+            <w:gridSpan w:val="2"/>
+            <w:vAlign w:val="center"/>
+          </w:tcPr>
+          <w:p>
+            <w:pPr>
+              <w:spacing w:line="276" w:lineRule="auto"/>
+              <w:jc w:val="both"/>
+              <w:rPr>
+                <w:rFonts w:cs="Microsoft Tai Le"/>
+              </w:rPr>
+            </w:pPr>
+            <w:r>
+              <w:rPr>
+                <w:rFonts w:ascii="Microsoft Tai Le" w:hAnsi="Microsoft Tai Le" w:cs="Microsoft Tai Le"/>
+              </w:rPr>
+              <w:t>Knowing that the pet has some medicine prescribed, an owner enters his/her pet visits list and goes for the prescribed medicines. All of them are displayed.</w:t>
+            </w:r>
+          </w:p>
+        </w:tc>
+      </w:tr>
+    </w:tbl>
+    <w:p>
+      <w:pPr>
+        <w:ind w:left="288" w:firstLine="432"/>
+        <w:jc w:val="both"/>
+        <w:rPr>
+          <w:rFonts w:ascii="Microsoft Tai Le" w:hAnsi="Microsoft Tai Le" w:cs="Microsoft Tai Le"/>
+        </w:rPr>
+      </w:pPr>
+    </w:p>
+    <w:tbl>
+      <w:tblPr>
+        <w:tblStyle w:val="TableGrid"/>
+        <w:tblW w:w="0" w:type="auto"/>
+        <w:tblInd w:w="607" w:type="dxa"/>
+        <w:tblLook w:val="04A0" w:firstRow="1" w:lastRow="0" w:firstColumn="1" w:lastColumn="0" w:noHBand="0" w:noVBand="1"/>
+      </w:tblPr>
+      <w:tblGrid>
+        <w:gridCol w:w="1345"/>
+        <w:gridCol w:w="5760"/>
+      </w:tblGrid>
+      <w:tr>
+        <w:trPr>
+          <w:trHeight w:val="432"/>
+        </w:trPr>
+        <w:tc>
+          <w:tcPr>
+            <w:tcW w:w="1345" w:type="dxa"/>
+            <w:vAlign w:val="center"/>
+          </w:tcPr>
+          <w:p>
+            <w:pPr>
+              <w:jc w:val="both"/>
+              <w:rPr>
+                <w:rFonts w:ascii="Microsoft Tai Le" w:hAnsi="Microsoft Tai Le" w:cs="Microsoft Tai Le"/>
+                <w:b/>
+              </w:rPr>
+            </w:pPr>
+            <w:r>
+              <w:rPr>
+                <w:rFonts w:ascii="Microsoft Tai Le" w:hAnsi="Microsoft Tai Le" w:cs="Microsoft Tai Le"/>
+                <w:b/>
+              </w:rPr>
+              <w:t>US 008</w:t>
+            </w:r>
+          </w:p>
+        </w:tc>
+        <w:tc>
+          <w:tcPr>
+            <w:tcW w:w="5760" w:type="dxa"/>
+            <w:vAlign w:val="center"/>
+          </w:tcPr>
+          <w:p>
+            <w:pPr>
+              <w:jc w:val="both"/>
+              <w:rPr>
+                <w:rFonts w:ascii="Microsoft Tai Le" w:hAnsi="Microsoft Tai Le" w:cs="Microsoft Tai Le"/>
+                <w:b/>
+              </w:rPr>
+            </w:pPr>
+            <w:r>
+              <w:rPr>
+                <w:rFonts w:ascii="Microsoft Tai Le" w:hAnsi="Microsoft Tai Le" w:cs="Microsoft Tai Le"/>
+                <w:b/>
+              </w:rPr>
+              <w:t>Positive use case 1</w:t>
+            </w:r>
+          </w:p>
+        </w:tc>
+      </w:tr>
+      <w:tr>
+        <w:trPr>
+          <w:trHeight w:val="1152"/>
+        </w:trPr>
+        <w:tc>
+          <w:tcPr>
+            <w:tcW w:w="7105" w:type="dxa"/>
+            <w:gridSpan w:val="2"/>
+            <w:vAlign w:val="center"/>
+          </w:tcPr>
+          <w:p>
+            <w:pPr>
+              <w:spacing w:line="276" w:lineRule="auto"/>
+              <w:jc w:val="both"/>
+              <w:rPr>
+                <w:rFonts w:cs="Microsoft Tai Le"/>
+              </w:rPr>
+            </w:pPr>
+            <w:r>
+              <w:rPr>
+                <w:rFonts w:ascii="Microsoft Tai Le" w:hAnsi="Microsoft Tai Le" w:cs="Microsoft Tai Le"/>
+              </w:rPr>
+              <w:t>A traine</w:t>
+            </w:r>
+            <w:r>
+              <w:rPr>
+                <w:rFonts w:ascii="Microsoft Tai Le" w:hAnsi="Microsoft Tai Le" w:cs="Microsoft Tai Le"/>
+              </w:rPr>
+              <w:t>r goes for his/her assigned pet´</w:t>
+            </w:r>
+            <w:bookmarkStart w:id="4" w:name="_GoBack"/>
+            <w:bookmarkEnd w:id="4"/>
+            <w:r>
+              <w:rPr>
+                <w:rFonts w:ascii="Microsoft Tai Le" w:hAnsi="Microsoft Tai Le" w:cs="Microsoft Tai Le"/>
+              </w:rPr>
+              <w:t>s visits and all of them are displayed.</w:t>
+            </w:r>
+          </w:p>
+        </w:tc>
+      </w:tr>
+    </w:tbl>
+    <w:p>
+      <w:pPr>
+        <w:ind w:left="288" w:firstLine="432"/>
+        <w:jc w:val="both"/>
+        <w:rPr>
+          <w:rFonts w:ascii="Microsoft Tai Le" w:hAnsi="Microsoft Tai Le" w:cs="Microsoft Tai Le"/>
+        </w:rPr>
+      </w:pPr>
+    </w:p>
+    <w:p>
+      <w:pPr>
+        <w:ind w:left="288" w:firstLine="432"/>
+        <w:jc w:val="both"/>
+        <w:rPr>
+          <w:rFonts w:ascii="Microsoft Tai Le" w:hAnsi="Microsoft Tai Le" w:cs="Microsoft Tai Le"/>
+        </w:rPr>
+      </w:pPr>
+      <w:r>
+        <w:rPr>
+          <w:rFonts w:ascii="Microsoft Tai Le" w:hAnsi="Microsoft Tai Le" w:cs="Microsoft Tai Le"/>
+        </w:rPr>
+        <w:lastRenderedPageBreak/>
         <w:t>&lt;referencing the user story to which the use case is being made&gt;</w:t>
       </w:r>
     </w:p>
@@ -734,6 +2699,7 @@
       <w:pPr>
         <w:pStyle w:val="Heading2"/>
         <w:ind w:left="288"/>
+        <w:jc w:val="both"/>
         <w:rPr>
           <w:rFonts w:ascii="Microsoft Tai Le" w:hAnsi="Microsoft Tai Le" w:cs="Microsoft Tai Le"/>
         </w:rPr>
@@ -750,6 +2716,990 @@
     <w:p>
       <w:pPr>
         <w:ind w:left="288" w:firstLine="432"/>
+        <w:jc w:val="both"/>
+        <w:rPr>
+          <w:rFonts w:ascii="Microsoft Tai Le" w:hAnsi="Microsoft Tai Le" w:cs="Microsoft Tai Le"/>
+        </w:rPr>
+      </w:pPr>
+    </w:p>
+    <w:tbl>
+      <w:tblPr>
+        <w:tblStyle w:val="TableGrid"/>
+        <w:tblW w:w="0" w:type="auto"/>
+        <w:tblInd w:w="607" w:type="dxa"/>
+        <w:tblLook w:val="04A0" w:firstRow="1" w:lastRow="0" w:firstColumn="1" w:lastColumn="0" w:noHBand="0" w:noVBand="1"/>
+      </w:tblPr>
+      <w:tblGrid>
+        <w:gridCol w:w="1345"/>
+        <w:gridCol w:w="5760"/>
+      </w:tblGrid>
+      <w:tr>
+        <w:trPr>
+          <w:trHeight w:val="432"/>
+        </w:trPr>
+        <w:tc>
+          <w:tcPr>
+            <w:tcW w:w="1345" w:type="dxa"/>
+            <w:vAlign w:val="center"/>
+          </w:tcPr>
+          <w:p>
+            <w:pPr>
+              <w:jc w:val="both"/>
+              <w:rPr>
+                <w:rFonts w:ascii="Microsoft Tai Le" w:hAnsi="Microsoft Tai Le" w:cs="Microsoft Tai Le"/>
+                <w:b/>
+              </w:rPr>
+            </w:pPr>
+            <w:r>
+              <w:rPr>
+                <w:rFonts w:ascii="Microsoft Tai Le" w:hAnsi="Microsoft Tai Le" w:cs="Microsoft Tai Le"/>
+                <w:b/>
+              </w:rPr>
+              <w:t>US 001</w:t>
+            </w:r>
+          </w:p>
+        </w:tc>
+        <w:tc>
+          <w:tcPr>
+            <w:tcW w:w="5760" w:type="dxa"/>
+            <w:vAlign w:val="center"/>
+          </w:tcPr>
+          <w:p>
+            <w:pPr>
+              <w:jc w:val="both"/>
+              <w:rPr>
+                <w:rFonts w:ascii="Microsoft Tai Le" w:hAnsi="Microsoft Tai Le" w:cs="Microsoft Tai Le"/>
+                <w:b/>
+              </w:rPr>
+            </w:pPr>
+            <w:r>
+              <w:rPr>
+                <w:rFonts w:ascii="Microsoft Tai Le" w:hAnsi="Microsoft Tai Le" w:cs="Microsoft Tai Le"/>
+                <w:b/>
+              </w:rPr>
+              <w:t>Negative</w:t>
+            </w:r>
+            <w:r>
+              <w:rPr>
+                <w:rFonts w:ascii="Microsoft Tai Le" w:hAnsi="Microsoft Tai Le" w:cs="Microsoft Tai Le"/>
+                <w:b/>
+              </w:rPr>
+              <w:t xml:space="preserve"> use case 1</w:t>
+            </w:r>
+          </w:p>
+        </w:tc>
+      </w:tr>
+      <w:tr>
+        <w:trPr>
+          <w:trHeight w:val="1152"/>
+        </w:trPr>
+        <w:tc>
+          <w:tcPr>
+            <w:tcW w:w="7105" w:type="dxa"/>
+            <w:gridSpan w:val="2"/>
+            <w:vAlign w:val="center"/>
+          </w:tcPr>
+          <w:p>
+            <w:pPr>
+              <w:spacing w:line="276" w:lineRule="auto"/>
+              <w:jc w:val="both"/>
+              <w:rPr>
+                <w:rFonts w:ascii="Microsoft Tai Le" w:hAnsi="Microsoft Tai Le" w:cs="Microsoft Tai Le"/>
+              </w:rPr>
+            </w:pPr>
+            <w:r>
+              <w:rPr>
+                <w:rFonts w:ascii="Microsoft Tai Le" w:hAnsi="Microsoft Tai Le" w:cs="Microsoft Tai Le"/>
+                <w:color w:val="000000"/>
+              </w:rPr>
+              <w:t xml:space="preserve">A user goes to the page but there are no pets </w:t>
+            </w:r>
+            <w:r>
+              <w:rPr>
+                <w:rFonts w:ascii="Microsoft Tai Le" w:hAnsi="Microsoft Tai Le" w:cs="Microsoft Tai Le"/>
+                <w:color w:val="000000"/>
+              </w:rPr>
+              <w:t>available</w:t>
+            </w:r>
+            <w:r>
+              <w:rPr>
+                <w:rFonts w:ascii="Microsoft Tai Le" w:hAnsi="Microsoft Tai Le" w:cs="Microsoft Tai Le"/>
+                <w:color w:val="000000"/>
+              </w:rPr>
+              <w:t>.</w:t>
+            </w:r>
+          </w:p>
+        </w:tc>
+      </w:tr>
+    </w:tbl>
+    <w:p>
+      <w:pPr>
+        <w:ind w:left="288" w:firstLine="432"/>
+        <w:jc w:val="both"/>
+        <w:rPr>
+          <w:rFonts w:ascii="Microsoft Tai Le" w:hAnsi="Microsoft Tai Le" w:cs="Microsoft Tai Le"/>
+        </w:rPr>
+      </w:pPr>
+    </w:p>
+    <w:tbl>
+      <w:tblPr>
+        <w:tblStyle w:val="TableGrid"/>
+        <w:tblW w:w="0" w:type="auto"/>
+        <w:tblInd w:w="607" w:type="dxa"/>
+        <w:tblLook w:val="04A0" w:firstRow="1" w:lastRow="0" w:firstColumn="1" w:lastColumn="0" w:noHBand="0" w:noVBand="1"/>
+      </w:tblPr>
+      <w:tblGrid>
+        <w:gridCol w:w="1345"/>
+        <w:gridCol w:w="5760"/>
+      </w:tblGrid>
+      <w:tr>
+        <w:trPr>
+          <w:trHeight w:val="432"/>
+        </w:trPr>
+        <w:tc>
+          <w:tcPr>
+            <w:tcW w:w="1345" w:type="dxa"/>
+            <w:vAlign w:val="center"/>
+          </w:tcPr>
+          <w:p>
+            <w:pPr>
+              <w:jc w:val="both"/>
+              <w:rPr>
+                <w:rFonts w:ascii="Microsoft Tai Le" w:hAnsi="Microsoft Tai Le" w:cs="Microsoft Tai Le"/>
+                <w:b/>
+              </w:rPr>
+            </w:pPr>
+            <w:r>
+              <w:rPr>
+                <w:rFonts w:ascii="Microsoft Tai Le" w:hAnsi="Microsoft Tai Le" w:cs="Microsoft Tai Le"/>
+                <w:b/>
+              </w:rPr>
+              <w:t>US 002</w:t>
+            </w:r>
+          </w:p>
+        </w:tc>
+        <w:tc>
+          <w:tcPr>
+            <w:tcW w:w="5760" w:type="dxa"/>
+            <w:vAlign w:val="center"/>
+          </w:tcPr>
+          <w:p>
+            <w:pPr>
+              <w:jc w:val="both"/>
+              <w:rPr>
+                <w:rFonts w:ascii="Microsoft Tai Le" w:hAnsi="Microsoft Tai Le" w:cs="Microsoft Tai Le"/>
+                <w:b/>
+              </w:rPr>
+            </w:pPr>
+            <w:r>
+              <w:rPr>
+                <w:rFonts w:ascii="Microsoft Tai Le" w:hAnsi="Microsoft Tai Le" w:cs="Microsoft Tai Le"/>
+                <w:b/>
+              </w:rPr>
+              <w:t>Negative use case 1</w:t>
+            </w:r>
+          </w:p>
+        </w:tc>
+      </w:tr>
+      <w:tr>
+        <w:trPr>
+          <w:trHeight w:val="1152"/>
+        </w:trPr>
+        <w:tc>
+          <w:tcPr>
+            <w:tcW w:w="7105" w:type="dxa"/>
+            <w:gridSpan w:val="2"/>
+            <w:vAlign w:val="center"/>
+          </w:tcPr>
+          <w:p>
+            <w:pPr>
+              <w:spacing w:line="276" w:lineRule="auto"/>
+              <w:jc w:val="both"/>
+              <w:rPr>
+                <w:rFonts w:ascii="Microsoft Tai Le" w:hAnsi="Microsoft Tai Le" w:cs="Microsoft Tai Le"/>
+              </w:rPr>
+            </w:pPr>
+            <w:r>
+              <w:rPr>
+                <w:rFonts w:ascii="Microsoft Tai Le" w:hAnsi="Microsoft Tai Le" w:cs="Microsoft Tai Le"/>
+                <w:color w:val="000000"/>
+              </w:rPr>
+              <w:t>A vet goes to the list page of his scheduled interventions and there is none displayed.</w:t>
+            </w:r>
+          </w:p>
+        </w:tc>
+      </w:tr>
+    </w:tbl>
+    <w:p>
+      <w:pPr>
+        <w:ind w:left="288" w:firstLine="432"/>
+        <w:jc w:val="both"/>
+        <w:rPr>
+          <w:rFonts w:ascii="Microsoft Tai Le" w:hAnsi="Microsoft Tai Le" w:cs="Microsoft Tai Le"/>
+        </w:rPr>
+      </w:pPr>
+    </w:p>
+    <w:tbl>
+      <w:tblPr>
+        <w:tblStyle w:val="TableGrid"/>
+        <w:tblW w:w="0" w:type="auto"/>
+        <w:tblInd w:w="607" w:type="dxa"/>
+        <w:tblLook w:val="04A0" w:firstRow="1" w:lastRow="0" w:firstColumn="1" w:lastColumn="0" w:noHBand="0" w:noVBand="1"/>
+      </w:tblPr>
+      <w:tblGrid>
+        <w:gridCol w:w="1345"/>
+        <w:gridCol w:w="5760"/>
+      </w:tblGrid>
+      <w:tr>
+        <w:trPr>
+          <w:trHeight w:val="432"/>
+        </w:trPr>
+        <w:tc>
+          <w:tcPr>
+            <w:tcW w:w="1345" w:type="dxa"/>
+            <w:vAlign w:val="center"/>
+          </w:tcPr>
+          <w:p>
+            <w:pPr>
+              <w:jc w:val="both"/>
+              <w:rPr>
+                <w:rFonts w:ascii="Microsoft Tai Le" w:hAnsi="Microsoft Tai Le" w:cs="Microsoft Tai Le"/>
+                <w:b/>
+              </w:rPr>
+            </w:pPr>
+            <w:r>
+              <w:rPr>
+                <w:rFonts w:ascii="Microsoft Tai Le" w:hAnsi="Microsoft Tai Le" w:cs="Microsoft Tai Le"/>
+                <w:b/>
+              </w:rPr>
+              <w:t>US 003</w:t>
+            </w:r>
+          </w:p>
+        </w:tc>
+        <w:tc>
+          <w:tcPr>
+            <w:tcW w:w="5760" w:type="dxa"/>
+            <w:vAlign w:val="center"/>
+          </w:tcPr>
+          <w:p>
+            <w:pPr>
+              <w:jc w:val="both"/>
+              <w:rPr>
+                <w:rFonts w:ascii="Microsoft Tai Le" w:hAnsi="Microsoft Tai Le" w:cs="Microsoft Tai Le"/>
+                <w:b/>
+              </w:rPr>
+            </w:pPr>
+            <w:r>
+              <w:rPr>
+                <w:rFonts w:ascii="Microsoft Tai Le" w:hAnsi="Microsoft Tai Le" w:cs="Microsoft Tai Le"/>
+                <w:b/>
+              </w:rPr>
+              <w:t>Negative use case 1</w:t>
+            </w:r>
+          </w:p>
+        </w:tc>
+      </w:tr>
+      <w:tr>
+        <w:trPr>
+          <w:trHeight w:val="1152"/>
+        </w:trPr>
+        <w:tc>
+          <w:tcPr>
+            <w:tcW w:w="7105" w:type="dxa"/>
+            <w:gridSpan w:val="2"/>
+            <w:vAlign w:val="center"/>
+          </w:tcPr>
+          <w:p>
+            <w:pPr>
+              <w:pStyle w:val="NormalWeb"/>
+              <w:spacing w:before="240" w:beforeAutospacing="0" w:after="240" w:afterAutospacing="0"/>
+              <w:jc w:val="both"/>
+              <w:rPr>
+                <w:rFonts w:ascii="Microsoft Tai Le" w:hAnsi="Microsoft Tai Le" w:cs="Microsoft Tai Le"/>
+                <w:color w:val="000000"/>
+              </w:rPr>
+            </w:pPr>
+            <w:r>
+              <w:rPr>
+                <w:rFonts w:ascii="Microsoft Tai Le" w:hAnsi="Microsoft Tai Le" w:cs="Microsoft Tai Le"/>
+                <w:color w:val="000000"/>
+                <w:sz w:val="22"/>
+                <w:szCs w:val="22"/>
+              </w:rPr>
+              <w:t>An owner goes to the page of available trainers and there are none displayed.</w:t>
+            </w:r>
+          </w:p>
+        </w:tc>
+      </w:tr>
+    </w:tbl>
+    <w:p>
+      <w:pPr>
+        <w:ind w:left="288" w:firstLine="432"/>
+        <w:jc w:val="both"/>
+        <w:rPr>
+          <w:rFonts w:ascii="Microsoft Tai Le" w:hAnsi="Microsoft Tai Le" w:cs="Microsoft Tai Le"/>
+        </w:rPr>
+      </w:pPr>
+    </w:p>
+    <w:tbl>
+      <w:tblPr>
+        <w:tblStyle w:val="TableGrid"/>
+        <w:tblW w:w="0" w:type="auto"/>
+        <w:tblInd w:w="607" w:type="dxa"/>
+        <w:tblLook w:val="04A0" w:firstRow="1" w:lastRow="0" w:firstColumn="1" w:lastColumn="0" w:noHBand="0" w:noVBand="1"/>
+      </w:tblPr>
+      <w:tblGrid>
+        <w:gridCol w:w="1345"/>
+        <w:gridCol w:w="5760"/>
+      </w:tblGrid>
+      <w:tr>
+        <w:trPr>
+          <w:trHeight w:val="432"/>
+        </w:trPr>
+        <w:tc>
+          <w:tcPr>
+            <w:tcW w:w="1345" w:type="dxa"/>
+            <w:vAlign w:val="center"/>
+          </w:tcPr>
+          <w:p>
+            <w:pPr>
+              <w:jc w:val="both"/>
+              <w:rPr>
+                <w:rFonts w:ascii="Microsoft Tai Le" w:hAnsi="Microsoft Tai Le" w:cs="Microsoft Tai Le"/>
+                <w:b/>
+              </w:rPr>
+            </w:pPr>
+            <w:r>
+              <w:rPr>
+                <w:rFonts w:ascii="Microsoft Tai Le" w:hAnsi="Microsoft Tai Le" w:cs="Microsoft Tai Le"/>
+                <w:b/>
+              </w:rPr>
+              <w:t>US 004</w:t>
+            </w:r>
+          </w:p>
+        </w:tc>
+        <w:tc>
+          <w:tcPr>
+            <w:tcW w:w="5760" w:type="dxa"/>
+            <w:vAlign w:val="center"/>
+          </w:tcPr>
+          <w:p>
+            <w:pPr>
+              <w:jc w:val="both"/>
+              <w:rPr>
+                <w:rFonts w:ascii="Microsoft Tai Le" w:hAnsi="Microsoft Tai Le" w:cs="Microsoft Tai Le"/>
+                <w:b/>
+              </w:rPr>
+            </w:pPr>
+            <w:r>
+              <w:rPr>
+                <w:rFonts w:ascii="Microsoft Tai Le" w:hAnsi="Microsoft Tai Le" w:cs="Microsoft Tai Le"/>
+                <w:b/>
+              </w:rPr>
+              <w:t>Negative use case 1</w:t>
+            </w:r>
+          </w:p>
+        </w:tc>
+      </w:tr>
+      <w:tr>
+        <w:trPr>
+          <w:trHeight w:val="1152"/>
+        </w:trPr>
+        <w:tc>
+          <w:tcPr>
+            <w:tcW w:w="7105" w:type="dxa"/>
+            <w:gridSpan w:val="2"/>
+            <w:vAlign w:val="center"/>
+          </w:tcPr>
+          <w:p>
+            <w:pPr>
+              <w:spacing w:line="276" w:lineRule="auto"/>
+              <w:jc w:val="both"/>
+              <w:rPr>
+                <w:rFonts w:ascii="Microsoft Tai Le" w:hAnsi="Microsoft Tai Le" w:cs="Microsoft Tai Le"/>
+              </w:rPr>
+            </w:pPr>
+            <w:r>
+              <w:rPr>
+                <w:rFonts w:ascii="Microsoft Tai Le" w:hAnsi="Microsoft Tai Le" w:cs="Microsoft Tai Le"/>
+              </w:rPr>
+              <w:t>Knowing that the pet has had visits, medicines and interventions, an owner goes for its medical record and there is nothing displayed.</w:t>
+            </w:r>
+          </w:p>
+        </w:tc>
+      </w:tr>
+    </w:tbl>
+    <w:p>
+      <w:pPr>
+        <w:ind w:left="288" w:firstLine="432"/>
+        <w:jc w:val="both"/>
+        <w:rPr>
+          <w:rFonts w:ascii="Microsoft Tai Le" w:hAnsi="Microsoft Tai Le" w:cs="Microsoft Tai Le"/>
+        </w:rPr>
+      </w:pPr>
+    </w:p>
+    <w:tbl>
+      <w:tblPr>
+        <w:tblStyle w:val="TableGrid"/>
+        <w:tblW w:w="0" w:type="auto"/>
+        <w:tblInd w:w="607" w:type="dxa"/>
+        <w:tblLook w:val="04A0" w:firstRow="1" w:lastRow="0" w:firstColumn="1" w:lastColumn="0" w:noHBand="0" w:noVBand="1"/>
+      </w:tblPr>
+      <w:tblGrid>
+        <w:gridCol w:w="1345"/>
+        <w:gridCol w:w="5760"/>
+      </w:tblGrid>
+      <w:tr>
+        <w:trPr>
+          <w:trHeight w:val="432"/>
+        </w:trPr>
+        <w:tc>
+          <w:tcPr>
+            <w:tcW w:w="1345" w:type="dxa"/>
+            <w:vAlign w:val="center"/>
+          </w:tcPr>
+          <w:p>
+            <w:pPr>
+              <w:jc w:val="both"/>
+              <w:rPr>
+                <w:rFonts w:ascii="Microsoft Tai Le" w:hAnsi="Microsoft Tai Le" w:cs="Microsoft Tai Le"/>
+                <w:b/>
+              </w:rPr>
+            </w:pPr>
+            <w:r>
+              <w:rPr>
+                <w:rFonts w:ascii="Microsoft Tai Le" w:hAnsi="Microsoft Tai Le" w:cs="Microsoft Tai Le"/>
+                <w:b/>
+              </w:rPr>
+              <w:t>US 005</w:t>
+            </w:r>
+          </w:p>
+        </w:tc>
+        <w:tc>
+          <w:tcPr>
+            <w:tcW w:w="5760" w:type="dxa"/>
+            <w:vAlign w:val="center"/>
+          </w:tcPr>
+          <w:p>
+            <w:pPr>
+              <w:jc w:val="both"/>
+              <w:rPr>
+                <w:rFonts w:ascii="Microsoft Tai Le" w:hAnsi="Microsoft Tai Le" w:cs="Microsoft Tai Le"/>
+                <w:b/>
+              </w:rPr>
+            </w:pPr>
+            <w:r>
+              <w:rPr>
+                <w:rFonts w:ascii="Microsoft Tai Le" w:hAnsi="Microsoft Tai Le" w:cs="Microsoft Tai Le"/>
+                <w:b/>
+              </w:rPr>
+              <w:t>Negative use case 1</w:t>
+            </w:r>
+          </w:p>
+        </w:tc>
+      </w:tr>
+      <w:tr>
+        <w:trPr>
+          <w:trHeight w:val="1152"/>
+        </w:trPr>
+        <w:tc>
+          <w:tcPr>
+            <w:tcW w:w="7105" w:type="dxa"/>
+            <w:gridSpan w:val="2"/>
+            <w:vAlign w:val="center"/>
+          </w:tcPr>
+          <w:p>
+            <w:pPr>
+              <w:spacing w:line="276" w:lineRule="auto"/>
+              <w:jc w:val="both"/>
+              <w:rPr>
+                <w:rFonts w:ascii="Microsoft Tai Le" w:hAnsi="Microsoft Tai Le" w:cs="Microsoft Tai Le"/>
+              </w:rPr>
+            </w:pPr>
+            <w:r>
+              <w:rPr>
+                <w:rFonts w:ascii="Microsoft Tai Le" w:hAnsi="Microsoft Tai Le" w:cs="Microsoft Tai Le"/>
+              </w:rPr>
+              <w:t>A vet goes into the application and chooses the option of prescribing a medicine to a given pet but the form into which some values have to be introduced is not displayed.</w:t>
+            </w:r>
+          </w:p>
+        </w:tc>
+      </w:tr>
+    </w:tbl>
+    <w:p>
+      <w:pPr>
+        <w:ind w:left="288" w:firstLine="432"/>
+        <w:jc w:val="both"/>
+        <w:rPr>
+          <w:rFonts w:ascii="Microsoft Tai Le" w:hAnsi="Microsoft Tai Le" w:cs="Microsoft Tai Le"/>
+        </w:rPr>
+      </w:pPr>
+    </w:p>
+    <w:p>
+      <w:pPr>
+        <w:rPr>
+          <w:rFonts w:ascii="Microsoft Tai Le" w:hAnsi="Microsoft Tai Le" w:cs="Microsoft Tai Le"/>
+        </w:rPr>
+      </w:pPr>
+      <w:r>
+        <w:rPr>
+          <w:rFonts w:ascii="Microsoft Tai Le" w:hAnsi="Microsoft Tai Le" w:cs="Microsoft Tai Le"/>
+        </w:rPr>
+        <w:br w:type="page"/>
+      </w:r>
+    </w:p>
+    <w:p>
+      <w:pPr>
+        <w:ind w:left="288" w:firstLine="432"/>
+        <w:jc w:val="both"/>
+        <w:rPr>
+          <w:rFonts w:ascii="Microsoft Tai Le" w:hAnsi="Microsoft Tai Le" w:cs="Microsoft Tai Le"/>
+        </w:rPr>
+      </w:pPr>
+    </w:p>
+    <w:tbl>
+      <w:tblPr>
+        <w:tblStyle w:val="TableGrid"/>
+        <w:tblW w:w="0" w:type="auto"/>
+        <w:tblInd w:w="607" w:type="dxa"/>
+        <w:tblLook w:val="04A0" w:firstRow="1" w:lastRow="0" w:firstColumn="1" w:lastColumn="0" w:noHBand="0" w:noVBand="1"/>
+      </w:tblPr>
+      <w:tblGrid>
+        <w:gridCol w:w="1345"/>
+        <w:gridCol w:w="5760"/>
+      </w:tblGrid>
+      <w:tr>
+        <w:trPr>
+          <w:trHeight w:val="432"/>
+        </w:trPr>
+        <w:tc>
+          <w:tcPr>
+            <w:tcW w:w="1345" w:type="dxa"/>
+            <w:vAlign w:val="center"/>
+          </w:tcPr>
+          <w:p>
+            <w:pPr>
+              <w:jc w:val="both"/>
+              <w:rPr>
+                <w:rFonts w:ascii="Microsoft Tai Le" w:hAnsi="Microsoft Tai Le" w:cs="Microsoft Tai Le"/>
+                <w:b/>
+              </w:rPr>
+            </w:pPr>
+            <w:r>
+              <w:rPr>
+                <w:rFonts w:ascii="Microsoft Tai Le" w:hAnsi="Microsoft Tai Le" w:cs="Microsoft Tai Le"/>
+                <w:b/>
+              </w:rPr>
+              <w:t>US 005</w:t>
+            </w:r>
+          </w:p>
+        </w:tc>
+        <w:tc>
+          <w:tcPr>
+            <w:tcW w:w="5760" w:type="dxa"/>
+            <w:vAlign w:val="center"/>
+          </w:tcPr>
+          <w:p>
+            <w:pPr>
+              <w:jc w:val="both"/>
+              <w:rPr>
+                <w:rFonts w:ascii="Microsoft Tai Le" w:hAnsi="Microsoft Tai Le" w:cs="Microsoft Tai Le"/>
+                <w:b/>
+              </w:rPr>
+            </w:pPr>
+            <w:r>
+              <w:rPr>
+                <w:rFonts w:ascii="Microsoft Tai Le" w:hAnsi="Microsoft Tai Le" w:cs="Microsoft Tai Le"/>
+                <w:b/>
+              </w:rPr>
+              <w:t>Negative</w:t>
+            </w:r>
+            <w:r>
+              <w:rPr>
+                <w:rFonts w:ascii="Microsoft Tai Le" w:hAnsi="Microsoft Tai Le" w:cs="Microsoft Tai Le"/>
+                <w:b/>
+              </w:rPr>
+              <w:t xml:space="preserve"> use case 2</w:t>
+            </w:r>
+          </w:p>
+        </w:tc>
+      </w:tr>
+      <w:tr>
+        <w:trPr>
+          <w:trHeight w:val="1152"/>
+        </w:trPr>
+        <w:tc>
+          <w:tcPr>
+            <w:tcW w:w="7105" w:type="dxa"/>
+            <w:gridSpan w:val="2"/>
+            <w:vAlign w:val="center"/>
+          </w:tcPr>
+          <w:p>
+            <w:pPr>
+              <w:spacing w:line="276" w:lineRule="auto"/>
+              <w:jc w:val="both"/>
+              <w:rPr>
+                <w:rFonts w:ascii="Microsoft Tai Le" w:hAnsi="Microsoft Tai Le" w:cs="Microsoft Tai Le"/>
+              </w:rPr>
+            </w:pPr>
+            <w:r>
+              <w:rPr>
+                <w:rFonts w:ascii="Microsoft Tai Le" w:hAnsi="Microsoft Tai Le" w:cs="Microsoft Tai Le"/>
+              </w:rPr>
+              <w:t xml:space="preserve">A vet goes into the application and chooses the option of prescribing a medicine to a given pet. </w:t>
+            </w:r>
+            <w:proofErr w:type="spellStart"/>
+            <w:r>
+              <w:rPr>
+                <w:rFonts w:ascii="Microsoft Tai Le" w:hAnsi="Microsoft Tai Le" w:cs="Microsoft Tai Le"/>
+              </w:rPr>
+              <w:t>He/She</w:t>
+            </w:r>
+            <w:proofErr w:type="spellEnd"/>
+            <w:r>
+              <w:rPr>
+                <w:rFonts w:ascii="Microsoft Tai Le" w:hAnsi="Microsoft Tai Le" w:cs="Microsoft Tai Le"/>
+              </w:rPr>
+              <w:t xml:space="preserve"> enters the necessary info but some of the values are wrong. So the new medicine entry is not performed.</w:t>
+            </w:r>
+          </w:p>
+        </w:tc>
+      </w:tr>
+    </w:tbl>
+    <w:p>
+      <w:pPr>
+        <w:ind w:left="288" w:firstLine="432"/>
+        <w:jc w:val="both"/>
+        <w:rPr>
+          <w:rFonts w:ascii="Microsoft Tai Le" w:hAnsi="Microsoft Tai Le" w:cs="Microsoft Tai Le"/>
+        </w:rPr>
+      </w:pPr>
+    </w:p>
+    <w:tbl>
+      <w:tblPr>
+        <w:tblStyle w:val="TableGrid"/>
+        <w:tblW w:w="0" w:type="auto"/>
+        <w:tblInd w:w="607" w:type="dxa"/>
+        <w:tblLook w:val="04A0" w:firstRow="1" w:lastRow="0" w:firstColumn="1" w:lastColumn="0" w:noHBand="0" w:noVBand="1"/>
+      </w:tblPr>
+      <w:tblGrid>
+        <w:gridCol w:w="1345"/>
+        <w:gridCol w:w="5760"/>
+      </w:tblGrid>
+      <w:tr>
+        <w:trPr>
+          <w:trHeight w:val="432"/>
+        </w:trPr>
+        <w:tc>
+          <w:tcPr>
+            <w:tcW w:w="1345" w:type="dxa"/>
+            <w:vAlign w:val="center"/>
+          </w:tcPr>
+          <w:p>
+            <w:pPr>
+              <w:jc w:val="both"/>
+              <w:rPr>
+                <w:rFonts w:ascii="Microsoft Tai Le" w:hAnsi="Microsoft Tai Le" w:cs="Microsoft Tai Le"/>
+                <w:b/>
+              </w:rPr>
+            </w:pPr>
+            <w:r>
+              <w:rPr>
+                <w:rFonts w:ascii="Microsoft Tai Le" w:hAnsi="Microsoft Tai Le" w:cs="Microsoft Tai Le"/>
+                <w:b/>
+              </w:rPr>
+              <w:t>US 006</w:t>
+            </w:r>
+          </w:p>
+        </w:tc>
+        <w:tc>
+          <w:tcPr>
+            <w:tcW w:w="5760" w:type="dxa"/>
+            <w:vAlign w:val="center"/>
+          </w:tcPr>
+          <w:p>
+            <w:pPr>
+              <w:jc w:val="both"/>
+              <w:rPr>
+                <w:rFonts w:ascii="Microsoft Tai Le" w:hAnsi="Microsoft Tai Le" w:cs="Microsoft Tai Le"/>
+                <w:b/>
+              </w:rPr>
+            </w:pPr>
+            <w:r>
+              <w:rPr>
+                <w:rFonts w:ascii="Microsoft Tai Le" w:hAnsi="Microsoft Tai Le" w:cs="Microsoft Tai Le"/>
+                <w:b/>
+              </w:rPr>
+              <w:t>Negative use case 1</w:t>
+            </w:r>
+          </w:p>
+        </w:tc>
+      </w:tr>
+      <w:tr>
+        <w:trPr>
+          <w:trHeight w:val="1152"/>
+        </w:trPr>
+        <w:tc>
+          <w:tcPr>
+            <w:tcW w:w="7105" w:type="dxa"/>
+            <w:gridSpan w:val="2"/>
+            <w:vAlign w:val="center"/>
+          </w:tcPr>
+          <w:p>
+            <w:pPr>
+              <w:spacing w:line="276" w:lineRule="auto"/>
+              <w:jc w:val="both"/>
+              <w:rPr>
+                <w:rFonts w:ascii="Microsoft Tai Le" w:hAnsi="Microsoft Tai Le" w:cs="Microsoft Tai Le"/>
+              </w:rPr>
+            </w:pPr>
+            <w:r>
+              <w:rPr>
+                <w:rFonts w:ascii="Microsoft Tai Le" w:hAnsi="Microsoft Tai Le" w:cs="Microsoft Tai Le"/>
+              </w:rPr>
+              <w:t>Knowing that the trainer´</w:t>
+            </w:r>
+            <w:r>
+              <w:rPr>
+                <w:rFonts w:ascii="Microsoft Tai Le" w:hAnsi="Microsoft Tai Le" w:cs="Microsoft Tai Le"/>
+              </w:rPr>
+              <w:t>s assigned pet has had visits, medicines and interventions, a trainer goes for its medical record and there is nothing displayed.</w:t>
+            </w:r>
+          </w:p>
+        </w:tc>
+      </w:tr>
+    </w:tbl>
+    <w:p>
+      <w:pPr>
+        <w:ind w:left="288" w:firstLine="432"/>
+        <w:jc w:val="both"/>
+        <w:rPr>
+          <w:rFonts w:ascii="Microsoft Tai Le" w:hAnsi="Microsoft Tai Le" w:cs="Microsoft Tai Le"/>
+        </w:rPr>
+      </w:pPr>
+    </w:p>
+    <w:tbl>
+      <w:tblPr>
+        <w:tblStyle w:val="TableGrid"/>
+        <w:tblW w:w="0" w:type="auto"/>
+        <w:tblInd w:w="607" w:type="dxa"/>
+        <w:tblLook w:val="04A0" w:firstRow="1" w:lastRow="0" w:firstColumn="1" w:lastColumn="0" w:noHBand="0" w:noVBand="1"/>
+      </w:tblPr>
+      <w:tblGrid>
+        <w:gridCol w:w="1345"/>
+        <w:gridCol w:w="5760"/>
+      </w:tblGrid>
+      <w:tr>
+        <w:trPr>
+          <w:trHeight w:val="432"/>
+        </w:trPr>
+        <w:tc>
+          <w:tcPr>
+            <w:tcW w:w="1345" w:type="dxa"/>
+            <w:vAlign w:val="center"/>
+          </w:tcPr>
+          <w:p>
+            <w:pPr>
+              <w:jc w:val="both"/>
+              <w:rPr>
+                <w:rFonts w:ascii="Microsoft Tai Le" w:hAnsi="Microsoft Tai Le" w:cs="Microsoft Tai Le"/>
+                <w:b/>
+              </w:rPr>
+            </w:pPr>
+            <w:r>
+              <w:rPr>
+                <w:rFonts w:ascii="Microsoft Tai Le" w:hAnsi="Microsoft Tai Le" w:cs="Microsoft Tai Le"/>
+                <w:b/>
+              </w:rPr>
+              <w:t>US 007</w:t>
+            </w:r>
+          </w:p>
+        </w:tc>
+        <w:tc>
+          <w:tcPr>
+            <w:tcW w:w="5760" w:type="dxa"/>
+            <w:vAlign w:val="center"/>
+          </w:tcPr>
+          <w:p>
+            <w:pPr>
+              <w:jc w:val="both"/>
+              <w:rPr>
+                <w:rFonts w:ascii="Microsoft Tai Le" w:hAnsi="Microsoft Tai Le" w:cs="Microsoft Tai Le"/>
+                <w:b/>
+              </w:rPr>
+            </w:pPr>
+            <w:r>
+              <w:rPr>
+                <w:rFonts w:ascii="Microsoft Tai Le" w:hAnsi="Microsoft Tai Le" w:cs="Microsoft Tai Le"/>
+                <w:b/>
+              </w:rPr>
+              <w:t>Negative use case 1</w:t>
+            </w:r>
+          </w:p>
+        </w:tc>
+      </w:tr>
+      <w:tr>
+        <w:trPr>
+          <w:trHeight w:val="1152"/>
+        </w:trPr>
+        <w:tc>
+          <w:tcPr>
+            <w:tcW w:w="7105" w:type="dxa"/>
+            <w:gridSpan w:val="2"/>
+            <w:vAlign w:val="center"/>
+          </w:tcPr>
+          <w:p>
+            <w:pPr>
+              <w:spacing w:line="276" w:lineRule="auto"/>
+              <w:jc w:val="both"/>
+              <w:rPr>
+                <w:rFonts w:ascii="Microsoft Tai Le" w:hAnsi="Microsoft Tai Le" w:cs="Microsoft Tai Le"/>
+              </w:rPr>
+            </w:pPr>
+            <w:r>
+              <w:rPr>
+                <w:rFonts w:ascii="Microsoft Tai Le" w:hAnsi="Microsoft Tai Le" w:cs="Microsoft Tai Le"/>
+              </w:rPr>
+              <w:t>Knowing that the pet has some medicine prescribed, an owner enters his/her pet visits list and goes for the prescribed medicines. None are displayed.</w:t>
+            </w:r>
+          </w:p>
+        </w:tc>
+      </w:tr>
+    </w:tbl>
+    <w:p>
+      <w:pPr>
+        <w:ind w:left="288" w:firstLine="432"/>
+        <w:jc w:val="both"/>
+        <w:rPr>
+          <w:rFonts w:ascii="Microsoft Tai Le" w:hAnsi="Microsoft Tai Le" w:cs="Microsoft Tai Le"/>
+        </w:rPr>
+      </w:pPr>
+    </w:p>
+    <w:tbl>
+      <w:tblPr>
+        <w:tblStyle w:val="TableGrid"/>
+        <w:tblW w:w="0" w:type="auto"/>
+        <w:tblInd w:w="607" w:type="dxa"/>
+        <w:tblLook w:val="04A0" w:firstRow="1" w:lastRow="0" w:firstColumn="1" w:lastColumn="0" w:noHBand="0" w:noVBand="1"/>
+      </w:tblPr>
+      <w:tblGrid>
+        <w:gridCol w:w="1345"/>
+        <w:gridCol w:w="5760"/>
+      </w:tblGrid>
+      <w:tr>
+        <w:trPr>
+          <w:trHeight w:val="432"/>
+        </w:trPr>
+        <w:tc>
+          <w:tcPr>
+            <w:tcW w:w="1345" w:type="dxa"/>
+            <w:vAlign w:val="center"/>
+          </w:tcPr>
+          <w:p>
+            <w:pPr>
+              <w:jc w:val="both"/>
+              <w:rPr>
+                <w:rFonts w:ascii="Microsoft Tai Le" w:hAnsi="Microsoft Tai Le" w:cs="Microsoft Tai Le"/>
+                <w:b/>
+              </w:rPr>
+            </w:pPr>
+            <w:r>
+              <w:rPr>
+                <w:rFonts w:ascii="Microsoft Tai Le" w:hAnsi="Microsoft Tai Le" w:cs="Microsoft Tai Le"/>
+                <w:b/>
+              </w:rPr>
+              <w:t>US 008</w:t>
+            </w:r>
+          </w:p>
+        </w:tc>
+        <w:tc>
+          <w:tcPr>
+            <w:tcW w:w="5760" w:type="dxa"/>
+            <w:vAlign w:val="center"/>
+          </w:tcPr>
+          <w:p>
+            <w:pPr>
+              <w:jc w:val="both"/>
+              <w:rPr>
+                <w:rFonts w:ascii="Microsoft Tai Le" w:hAnsi="Microsoft Tai Le" w:cs="Microsoft Tai Le"/>
+                <w:b/>
+              </w:rPr>
+            </w:pPr>
+            <w:r>
+              <w:rPr>
+                <w:rFonts w:ascii="Microsoft Tai Le" w:hAnsi="Microsoft Tai Le" w:cs="Microsoft Tai Le"/>
+                <w:b/>
+              </w:rPr>
+              <w:t>Negative use case 1</w:t>
+            </w:r>
+          </w:p>
+        </w:tc>
+      </w:tr>
+      <w:tr>
+        <w:trPr>
+          <w:trHeight w:val="1152"/>
+        </w:trPr>
+        <w:tc>
+          <w:tcPr>
+            <w:tcW w:w="7105" w:type="dxa"/>
+            <w:gridSpan w:val="2"/>
+            <w:vAlign w:val="center"/>
+          </w:tcPr>
+          <w:p>
+            <w:pPr>
+              <w:spacing w:line="276" w:lineRule="auto"/>
+              <w:jc w:val="both"/>
+              <w:rPr>
+                <w:rFonts w:ascii="Microsoft Tai Le" w:hAnsi="Microsoft Tai Le" w:cs="Microsoft Tai Le"/>
+              </w:rPr>
+            </w:pPr>
+            <w:r>
+              <w:rPr>
+                <w:rFonts w:ascii="Microsoft Tai Le" w:hAnsi="Microsoft Tai Le" w:cs="Microsoft Tai Le"/>
+              </w:rPr>
+              <w:t>Knowing that the</w:t>
+            </w:r>
+            <w:r>
+              <w:rPr>
+                <w:rFonts w:ascii="Microsoft Tai Le" w:hAnsi="Microsoft Tai Le" w:cs="Microsoft Tai Le"/>
+              </w:rPr>
+              <w:t xml:space="preserve"> trainer´</w:t>
+            </w:r>
+            <w:r>
+              <w:rPr>
+                <w:rFonts w:ascii="Microsoft Tai Le" w:hAnsi="Microsoft Tai Le" w:cs="Microsoft Tai Le"/>
+              </w:rPr>
+              <w:t>s assigned pet has had some visits, he/sh</w:t>
+            </w:r>
+            <w:r>
+              <w:rPr>
+                <w:rFonts w:ascii="Microsoft Tai Le" w:hAnsi="Microsoft Tai Le" w:cs="Microsoft Tai Le"/>
+              </w:rPr>
+              <w:t>e goes for his/her assigned pet´</w:t>
+            </w:r>
+            <w:r>
+              <w:rPr>
+                <w:rFonts w:ascii="Microsoft Tai Le" w:hAnsi="Microsoft Tai Le" w:cs="Microsoft Tai Le"/>
+              </w:rPr>
+              <w:t>s visits and none are displayed.</w:t>
+            </w:r>
+          </w:p>
+        </w:tc>
+      </w:tr>
+    </w:tbl>
+    <w:p>
+      <w:pPr>
+        <w:ind w:left="288" w:firstLine="432"/>
+        <w:jc w:val="both"/>
+        <w:rPr>
+          <w:rFonts w:ascii="Microsoft Tai Le" w:hAnsi="Microsoft Tai Le" w:cs="Microsoft Tai Le"/>
+        </w:rPr>
+      </w:pPr>
+    </w:p>
+    <w:p>
+      <w:pPr>
+        <w:ind w:left="288" w:firstLine="432"/>
+        <w:jc w:val="both"/>
         <w:rPr>
           <w:rFonts w:ascii="Microsoft Tai Le" w:hAnsi="Microsoft Tai Le" w:cs="Microsoft Tai Le"/>
         </w:rPr>
@@ -1431,6 +4381,40 @@
       <w:u w:val="single"/>
     </w:rPr>
   </w:style>
+  <w:style w:type="table" w:styleId="TableGrid">
+    <w:name w:val="Table Grid"/>
+    <w:basedOn w:val="TableNormal"/>
+    <w:uiPriority w:val="39"/>
+    <w:rsid w:val="002D6D2E"/>
+    <w:pPr>
+      <w:spacing w:after="0" w:line="240" w:lineRule="auto"/>
+    </w:pPr>
+    <w:tblPr>
+      <w:tblBorders>
+        <w:top w:val="single" w:sz="4" w:space="0" w:color="auto"/>
+        <w:left w:val="single" w:sz="4" w:space="0" w:color="auto"/>
+        <w:bottom w:val="single" w:sz="4" w:space="0" w:color="auto"/>
+        <w:right w:val="single" w:sz="4" w:space="0" w:color="auto"/>
+        <w:insideH w:val="single" w:sz="4" w:space="0" w:color="auto"/>
+        <w:insideV w:val="single" w:sz="4" w:space="0" w:color="auto"/>
+      </w:tblBorders>
+    </w:tblPr>
+  </w:style>
+  <w:style w:type="paragraph" w:styleId="NormalWeb">
+    <w:name w:val="Normal (Web)"/>
+    <w:basedOn w:val="Normal"/>
+    <w:uiPriority w:val="99"/>
+    <w:unhideWhenUsed/>
+    <w:rsid w:val="00E248B4"/>
+    <w:pPr>
+      <w:spacing w:before="100" w:beforeAutospacing="1" w:after="100" w:afterAutospacing="1" w:line="240" w:lineRule="auto"/>
+    </w:pPr>
+    <w:rPr>
+      <w:rFonts w:ascii="Times New Roman" w:eastAsia="Times New Roman" w:hAnsi="Times New Roman" w:cs="Times New Roman"/>
+      <w:sz w:val="24"/>
+      <w:szCs w:val="24"/>
+    </w:rPr>
+  </w:style>
 </w:styles>
 </file>
 
@@ -1700,7 +4684,7 @@
 </file>
 
 <file path=customXml/itemProps1.xml><?xml version="1.0" encoding="utf-8"?>
-<ds:datastoreItem xmlns:ds="http://schemas.openxmlformats.org/officeDocument/2006/customXml" ds:itemID="{A471B0E4-046D-4D82-B644-734B0DB3D062}">
+<ds:datastoreItem xmlns:ds="http://schemas.openxmlformats.org/officeDocument/2006/customXml" ds:itemID="{AAAD8448-B5F9-4AD9-AFE2-C66F511EE921}">
   <ds:schemaRefs>
     <ds:schemaRef ds:uri="http://schemas.openxmlformats.org/officeDocument/2006/bibliography"/>
   </ds:schemaRefs>

</xml_diff>